<commit_message>
Tests + Tests + Tests + Testssssss
</commit_message>
<xml_diff>
--- a/newtests/Range_test.docx
+++ b/newtests/Range_test.docx
@@ -1352,8 +1352,8 @@
         <w:tblLook w:val="04A0" w:firstRow="1" w:lastRow="0" w:firstColumn="1" w:lastColumn="0" w:noHBand="0" w:noVBand="1"/>
       </w:tblPr>
       <w:tblGrid>
-        <w:gridCol w:w="4110"/>
-        <w:gridCol w:w="4245"/>
+        <w:gridCol w:w="3921"/>
+        <w:gridCol w:w="4434"/>
       </w:tblGrid>
       <w:tr>
         <w:trPr>
@@ -1659,6 +1659,413 @@
             <w:r>
               <w:t>Value above range</w:t>
             </w:r>
+          </w:p>
+        </w:tc>
+      </w:tr>
+      <w:tr>
+        <w:trPr>
+          <w:tblCellSpacing w:w="15" w:type="dxa"/>
+        </w:trPr>
+        <w:tc>
+          <w:tcPr>
+            <w:tcW w:w="0" w:type="auto"/>
+            <w:tcBorders>
+              <w:top w:val="single" w:sz="2" w:space="0" w:color="D9D9E3"/>
+              <w:left w:val="single" w:sz="6" w:space="0" w:color="D9D9E3"/>
+              <w:bottom w:val="single" w:sz="6" w:space="0" w:color="D9D9E3"/>
+              <w:right w:val="single" w:sz="2" w:space="0" w:color="D9D9E3"/>
+            </w:tcBorders>
+            <w:shd w:val="clear" w:color="auto" w:fill="F7F7F8"/>
+            <w:vAlign w:val="bottom"/>
+          </w:tcPr>
+          <w:p>
+            <w:pPr>
+              <w:rPr>
+                <w:b/>
+                <w:bCs/>
+              </w:rPr>
+            </w:pPr>
+            <w:r>
+              <w:rPr>
+                <w:b/>
+                <w:bCs/>
+              </w:rPr>
+              <w:t>Equivalence class (down below)</w:t>
+            </w:r>
+          </w:p>
+        </w:tc>
+        <w:tc>
+          <w:tcPr>
+            <w:tcW w:w="0" w:type="auto"/>
+            <w:tcBorders>
+              <w:top w:val="single" w:sz="2" w:space="0" w:color="D9D9E3"/>
+              <w:left w:val="single" w:sz="6" w:space="0" w:color="D9D9E3"/>
+              <w:bottom w:val="single" w:sz="6" w:space="0" w:color="D9D9E3"/>
+              <w:right w:val="single" w:sz="6" w:space="0" w:color="D9D9E3"/>
+            </w:tcBorders>
+            <w:shd w:val="clear" w:color="auto" w:fill="F7F7F8"/>
+            <w:vAlign w:val="bottom"/>
+          </w:tcPr>
+          <w:p>
+            <w:pPr>
+              <w:rPr>
+                <w:b/>
+                <w:bCs/>
+              </w:rPr>
+            </w:pPr>
+            <w:r>
+              <w:rPr>
+                <w:b/>
+                <w:bCs/>
+              </w:rPr>
+              <w:t>Test name</w:t>
+            </w:r>
+            <w:r>
+              <w:rPr>
+                <w:b/>
+                <w:bCs/>
+              </w:rPr>
+              <w:t xml:space="preserve"> (down below)</w:t>
+            </w:r>
+          </w:p>
+        </w:tc>
+      </w:tr>
+      <w:tr>
+        <w:trPr>
+          <w:tblCellSpacing w:w="15" w:type="dxa"/>
+        </w:trPr>
+        <w:tc>
+          <w:tcPr>
+            <w:tcW w:w="0" w:type="auto"/>
+            <w:tcBorders>
+              <w:top w:val="single" w:sz="2" w:space="0" w:color="D9D9E3"/>
+              <w:left w:val="single" w:sz="6" w:space="0" w:color="D9D9E3"/>
+              <w:bottom w:val="single" w:sz="6" w:space="0" w:color="D9D9E3"/>
+              <w:right w:val="single" w:sz="2" w:space="0" w:color="D9D9E3"/>
+            </w:tcBorders>
+            <w:shd w:val="clear" w:color="auto" w:fill="F7F7F8"/>
+            <w:vAlign w:val="bottom"/>
+            <w:hideMark/>
+          </w:tcPr>
+          <w:p>
+            <w:r>
+              <w:t>Value within the range</w:t>
+            </w:r>
+          </w:p>
+        </w:tc>
+        <w:tc>
+          <w:tcPr>
+            <w:tcW w:w="0" w:type="auto"/>
+            <w:tcBorders>
+              <w:top w:val="single" w:sz="2" w:space="0" w:color="D9D9E3"/>
+              <w:left w:val="single" w:sz="6" w:space="0" w:color="D9D9E3"/>
+              <w:bottom w:val="single" w:sz="6" w:space="0" w:color="D9D9E3"/>
+              <w:right w:val="single" w:sz="6" w:space="0" w:color="D9D9E3"/>
+            </w:tcBorders>
+            <w:shd w:val="clear" w:color="auto" w:fill="F7F7F8"/>
+            <w:vAlign w:val="bottom"/>
+            <w:hideMark/>
+          </w:tcPr>
+          <w:p>
+            <w:proofErr w:type="spellStart"/>
+            <w:r>
+              <w:t>testContainsWithinRange</w:t>
+            </w:r>
+            <w:proofErr w:type="spellEnd"/>
+          </w:p>
+        </w:tc>
+      </w:tr>
+      <w:tr>
+        <w:trPr>
+          <w:tblCellSpacing w:w="15" w:type="dxa"/>
+        </w:trPr>
+        <w:tc>
+          <w:tcPr>
+            <w:tcW w:w="0" w:type="auto"/>
+            <w:tcBorders>
+              <w:top w:val="single" w:sz="2" w:space="0" w:color="D9D9E3"/>
+              <w:left w:val="single" w:sz="6" w:space="0" w:color="D9D9E3"/>
+              <w:bottom w:val="single" w:sz="6" w:space="0" w:color="D9D9E3"/>
+              <w:right w:val="single" w:sz="2" w:space="0" w:color="D9D9E3"/>
+            </w:tcBorders>
+            <w:shd w:val="clear" w:color="auto" w:fill="F7F7F8"/>
+            <w:vAlign w:val="bottom"/>
+            <w:hideMark/>
+          </w:tcPr>
+          <w:p>
+            <w:r>
+              <w:t>Value outside the range</w:t>
+            </w:r>
+          </w:p>
+        </w:tc>
+        <w:tc>
+          <w:tcPr>
+            <w:tcW w:w="0" w:type="auto"/>
+            <w:tcBorders>
+              <w:top w:val="single" w:sz="2" w:space="0" w:color="D9D9E3"/>
+              <w:left w:val="single" w:sz="6" w:space="0" w:color="D9D9E3"/>
+              <w:bottom w:val="single" w:sz="6" w:space="0" w:color="D9D9E3"/>
+              <w:right w:val="single" w:sz="6" w:space="0" w:color="D9D9E3"/>
+            </w:tcBorders>
+            <w:shd w:val="clear" w:color="auto" w:fill="F7F7F8"/>
+            <w:vAlign w:val="bottom"/>
+            <w:hideMark/>
+          </w:tcPr>
+          <w:p>
+            <w:proofErr w:type="spellStart"/>
+            <w:r>
+              <w:t>testContainsOutsideRange</w:t>
+            </w:r>
+            <w:proofErr w:type="spellEnd"/>
+          </w:p>
+        </w:tc>
+      </w:tr>
+      <w:tr>
+        <w:trPr>
+          <w:tblCellSpacing w:w="15" w:type="dxa"/>
+        </w:trPr>
+        <w:tc>
+          <w:tcPr>
+            <w:tcW w:w="0" w:type="auto"/>
+            <w:tcBorders>
+              <w:top w:val="single" w:sz="2" w:space="0" w:color="D9D9E3"/>
+              <w:left w:val="single" w:sz="6" w:space="0" w:color="D9D9E3"/>
+              <w:bottom w:val="single" w:sz="6" w:space="0" w:color="D9D9E3"/>
+              <w:right w:val="single" w:sz="2" w:space="0" w:color="D9D9E3"/>
+            </w:tcBorders>
+            <w:shd w:val="clear" w:color="auto" w:fill="F7F7F8"/>
+            <w:vAlign w:val="bottom"/>
+            <w:hideMark/>
+          </w:tcPr>
+          <w:p>
+            <w:r>
+              <w:t>Value on the lower bound</w:t>
+            </w:r>
+          </w:p>
+        </w:tc>
+        <w:tc>
+          <w:tcPr>
+            <w:tcW w:w="0" w:type="auto"/>
+            <w:tcBorders>
+              <w:top w:val="single" w:sz="2" w:space="0" w:color="D9D9E3"/>
+              <w:left w:val="single" w:sz="6" w:space="0" w:color="D9D9E3"/>
+              <w:bottom w:val="single" w:sz="6" w:space="0" w:color="D9D9E3"/>
+              <w:right w:val="single" w:sz="6" w:space="0" w:color="D9D9E3"/>
+            </w:tcBorders>
+            <w:shd w:val="clear" w:color="auto" w:fill="F7F7F8"/>
+            <w:vAlign w:val="bottom"/>
+            <w:hideMark/>
+          </w:tcPr>
+          <w:p>
+            <w:proofErr w:type="spellStart"/>
+            <w:r>
+              <w:t>testContainsOnLowerBound</w:t>
+            </w:r>
+            <w:proofErr w:type="spellEnd"/>
+          </w:p>
+        </w:tc>
+      </w:tr>
+      <w:tr>
+        <w:trPr>
+          <w:tblCellSpacing w:w="15" w:type="dxa"/>
+        </w:trPr>
+        <w:tc>
+          <w:tcPr>
+            <w:tcW w:w="0" w:type="auto"/>
+            <w:tcBorders>
+              <w:top w:val="single" w:sz="2" w:space="0" w:color="D9D9E3"/>
+              <w:left w:val="single" w:sz="6" w:space="0" w:color="D9D9E3"/>
+              <w:bottom w:val="single" w:sz="6" w:space="0" w:color="D9D9E3"/>
+              <w:right w:val="single" w:sz="2" w:space="0" w:color="D9D9E3"/>
+            </w:tcBorders>
+            <w:shd w:val="clear" w:color="auto" w:fill="F7F7F8"/>
+            <w:vAlign w:val="bottom"/>
+            <w:hideMark/>
+          </w:tcPr>
+          <w:p>
+            <w:r>
+              <w:t>Value on the upper bound</w:t>
+            </w:r>
+          </w:p>
+        </w:tc>
+        <w:tc>
+          <w:tcPr>
+            <w:tcW w:w="0" w:type="auto"/>
+            <w:tcBorders>
+              <w:top w:val="single" w:sz="2" w:space="0" w:color="D9D9E3"/>
+              <w:left w:val="single" w:sz="6" w:space="0" w:color="D9D9E3"/>
+              <w:bottom w:val="single" w:sz="6" w:space="0" w:color="D9D9E3"/>
+              <w:right w:val="single" w:sz="6" w:space="0" w:color="D9D9E3"/>
+            </w:tcBorders>
+            <w:shd w:val="clear" w:color="auto" w:fill="F7F7F8"/>
+            <w:vAlign w:val="bottom"/>
+            <w:hideMark/>
+          </w:tcPr>
+          <w:p>
+            <w:proofErr w:type="spellStart"/>
+            <w:r>
+              <w:t>testContainsOnUpperBound</w:t>
+            </w:r>
+            <w:proofErr w:type="spellEnd"/>
+          </w:p>
+        </w:tc>
+      </w:tr>
+      <w:tr>
+        <w:trPr>
+          <w:tblCellSpacing w:w="15" w:type="dxa"/>
+        </w:trPr>
+        <w:tc>
+          <w:tcPr>
+            <w:tcW w:w="0" w:type="auto"/>
+            <w:tcBorders>
+              <w:top w:val="single" w:sz="2" w:space="0" w:color="D9D9E3"/>
+              <w:left w:val="single" w:sz="6" w:space="0" w:color="D9D9E3"/>
+              <w:bottom w:val="single" w:sz="6" w:space="0" w:color="D9D9E3"/>
+              <w:right w:val="single" w:sz="2" w:space="0" w:color="D9D9E3"/>
+            </w:tcBorders>
+            <w:shd w:val="clear" w:color="auto" w:fill="F7F7F8"/>
+            <w:vAlign w:val="bottom"/>
+            <w:hideMark/>
+          </w:tcPr>
+          <w:p>
+            <w:r>
+              <w:t xml:space="preserve">Value on </w:t>
+            </w:r>
+            <w:proofErr w:type="spellStart"/>
+            <w:r>
+              <w:t>NaN</w:t>
+            </w:r>
+            <w:proofErr w:type="spellEnd"/>
+            <w:r>
+              <w:t xml:space="preserve"> range</w:t>
+            </w:r>
+          </w:p>
+        </w:tc>
+        <w:tc>
+          <w:tcPr>
+            <w:tcW w:w="0" w:type="auto"/>
+            <w:tcBorders>
+              <w:top w:val="single" w:sz="2" w:space="0" w:color="D9D9E3"/>
+              <w:left w:val="single" w:sz="6" w:space="0" w:color="D9D9E3"/>
+              <w:bottom w:val="single" w:sz="6" w:space="0" w:color="D9D9E3"/>
+              <w:right w:val="single" w:sz="6" w:space="0" w:color="D9D9E3"/>
+            </w:tcBorders>
+            <w:shd w:val="clear" w:color="auto" w:fill="F7F7F8"/>
+            <w:vAlign w:val="bottom"/>
+            <w:hideMark/>
+          </w:tcPr>
+          <w:p>
+            <w:proofErr w:type="spellStart"/>
+            <w:r>
+              <w:t>testContainsOnNanRange</w:t>
+            </w:r>
+            <w:proofErr w:type="spellEnd"/>
+          </w:p>
+        </w:tc>
+      </w:tr>
+      <w:tr>
+        <w:trPr>
+          <w:tblCellSpacing w:w="15" w:type="dxa"/>
+        </w:trPr>
+        <w:tc>
+          <w:tcPr>
+            <w:tcW w:w="0" w:type="auto"/>
+            <w:tcBorders>
+              <w:top w:val="single" w:sz="2" w:space="0" w:color="D9D9E3"/>
+              <w:left w:val="single" w:sz="6" w:space="0" w:color="D9D9E3"/>
+              <w:bottom w:val="single" w:sz="6" w:space="0" w:color="D9D9E3"/>
+              <w:right w:val="single" w:sz="2" w:space="0" w:color="D9D9E3"/>
+            </w:tcBorders>
+            <w:shd w:val="clear" w:color="auto" w:fill="F7F7F8"/>
+            <w:vAlign w:val="bottom"/>
+            <w:hideMark/>
+          </w:tcPr>
+          <w:p>
+            <w:r>
+              <w:t xml:space="preserve">Value on lower bound of </w:t>
+            </w:r>
+            <w:proofErr w:type="spellStart"/>
+            <w:r>
+              <w:t>NaN</w:t>
+            </w:r>
+            <w:proofErr w:type="spellEnd"/>
+            <w:r>
+              <w:t xml:space="preserve"> range</w:t>
+            </w:r>
+          </w:p>
+        </w:tc>
+        <w:tc>
+          <w:tcPr>
+            <w:tcW w:w="0" w:type="auto"/>
+            <w:tcBorders>
+              <w:top w:val="single" w:sz="2" w:space="0" w:color="D9D9E3"/>
+              <w:left w:val="single" w:sz="6" w:space="0" w:color="D9D9E3"/>
+              <w:bottom w:val="single" w:sz="6" w:space="0" w:color="D9D9E3"/>
+              <w:right w:val="single" w:sz="6" w:space="0" w:color="D9D9E3"/>
+            </w:tcBorders>
+            <w:shd w:val="clear" w:color="auto" w:fill="F7F7F8"/>
+            <w:vAlign w:val="bottom"/>
+            <w:hideMark/>
+          </w:tcPr>
+          <w:p>
+            <w:proofErr w:type="spellStart"/>
+            <w:r>
+              <w:t>testContainsOnLowerBoundOfNanRange</w:t>
+            </w:r>
+            <w:proofErr w:type="spellEnd"/>
+          </w:p>
+        </w:tc>
+      </w:tr>
+      <w:tr>
+        <w:trPr>
+          <w:tblCellSpacing w:w="15" w:type="dxa"/>
+        </w:trPr>
+        <w:tc>
+          <w:tcPr>
+            <w:tcW w:w="0" w:type="auto"/>
+            <w:tcBorders>
+              <w:top w:val="single" w:sz="2" w:space="0" w:color="D9D9E3"/>
+              <w:left w:val="single" w:sz="6" w:space="0" w:color="D9D9E3"/>
+              <w:bottom w:val="single" w:sz="6" w:space="0" w:color="D9D9E3"/>
+              <w:right w:val="single" w:sz="2" w:space="0" w:color="D9D9E3"/>
+            </w:tcBorders>
+            <w:shd w:val="clear" w:color="auto" w:fill="F7F7F8"/>
+            <w:vAlign w:val="bottom"/>
+            <w:hideMark/>
+          </w:tcPr>
+          <w:p>
+            <w:r>
+              <w:t xml:space="preserve">Value on upper bound of </w:t>
+            </w:r>
+            <w:proofErr w:type="spellStart"/>
+            <w:r>
+              <w:t>NaN</w:t>
+            </w:r>
+            <w:proofErr w:type="spellEnd"/>
+            <w:r>
+              <w:t xml:space="preserve"> range</w:t>
+            </w:r>
+          </w:p>
+        </w:tc>
+        <w:tc>
+          <w:tcPr>
+            <w:tcW w:w="0" w:type="auto"/>
+            <w:tcBorders>
+              <w:top w:val="single" w:sz="2" w:space="0" w:color="D9D9E3"/>
+              <w:left w:val="single" w:sz="6" w:space="0" w:color="D9D9E3"/>
+              <w:bottom w:val="single" w:sz="6" w:space="0" w:color="D9D9E3"/>
+              <w:right w:val="single" w:sz="6" w:space="0" w:color="D9D9E3"/>
+            </w:tcBorders>
+            <w:shd w:val="clear" w:color="auto" w:fill="F7F7F8"/>
+            <w:vAlign w:val="bottom"/>
+            <w:hideMark/>
+          </w:tcPr>
+          <w:p>
+            <w:proofErr w:type="spellStart"/>
+            <w:r>
+              <w:t>testContainsOnUpperBoundOfNanRange</w:t>
+            </w:r>
+            <w:proofErr w:type="spellEnd"/>
           </w:p>
         </w:tc>
       </w:tr>
@@ -1755,6 +2162,7 @@
           </w:tcPr>
           <w:p>
             <w:r>
+              <w:lastRenderedPageBreak/>
               <w:t>testConstrainOutOfRange1Lower</w:t>
             </w:r>
           </w:p>
@@ -2043,7 +2451,6 @@
     <w:p>
       <w:proofErr w:type="spellStart"/>
       <w:r>
-        <w:lastRenderedPageBreak/>
         <w:t>expandtoInclude</w:t>
       </w:r>
       <w:proofErr w:type="spellEnd"/>
@@ -2333,6 +2740,2235 @@
         </w:tc>
       </w:tr>
     </w:tbl>
+    <w:p/>
+    <w:p/>
+    <w:p/>
+    <w:p>
+      <w:proofErr w:type="spellStart"/>
+      <w:r>
+        <w:t>Hashcode</w:t>
+      </w:r>
+      <w:proofErr w:type="spellEnd"/>
+      <w:r>
+        <w:t>:</w:t>
+      </w:r>
+    </w:p>
+    <w:p/>
+    <w:tbl>
+      <w:tblPr>
+        <w:tblW w:w="9795" w:type="dxa"/>
+        <w:tblCellSpacing w:w="15" w:type="dxa"/>
+        <w:tblBorders>
+          <w:top w:val="single" w:sz="2" w:space="0" w:color="auto"/>
+          <w:left w:val="single" w:sz="2" w:space="0" w:color="auto"/>
+          <w:bottom w:val="single" w:sz="2" w:space="0" w:color="auto"/>
+          <w:right w:val="single" w:sz="2" w:space="0" w:color="auto"/>
+        </w:tblBorders>
+        <w:shd w:val="clear" w:color="auto" w:fill="F7F7F8"/>
+        <w:tblCellMar>
+          <w:top w:w="15" w:type="dxa"/>
+          <w:left w:w="15" w:type="dxa"/>
+          <w:bottom w:w="15" w:type="dxa"/>
+          <w:right w:w="15" w:type="dxa"/>
+        </w:tblCellMar>
+        <w:tblLook w:val="04A0" w:firstRow="1" w:lastRow="0" w:firstColumn="1" w:lastColumn="0" w:noHBand="0" w:noVBand="1"/>
+      </w:tblPr>
+      <w:tblGrid>
+        <w:gridCol w:w="4801"/>
+        <w:gridCol w:w="4994"/>
+      </w:tblGrid>
+      <w:tr>
+        <w:trPr>
+          <w:tblCellSpacing w:w="15" w:type="dxa"/>
+        </w:trPr>
+        <w:tc>
+          <w:tcPr>
+            <w:tcW w:w="0" w:type="auto"/>
+            <w:tcBorders>
+              <w:top w:val="single" w:sz="2" w:space="0" w:color="D9D9E3"/>
+              <w:left w:val="single" w:sz="6" w:space="0" w:color="D9D9E3"/>
+              <w:bottom w:val="single" w:sz="6" w:space="0" w:color="D9D9E3"/>
+              <w:right w:val="single" w:sz="2" w:space="0" w:color="D9D9E3"/>
+            </w:tcBorders>
+            <w:shd w:val="clear" w:color="auto" w:fill="F7F7F8"/>
+            <w:vAlign w:val="bottom"/>
+            <w:hideMark/>
+          </w:tcPr>
+          <w:p>
+            <w:r>
+              <w:t>Non-null range</w:t>
+            </w:r>
+          </w:p>
+        </w:tc>
+        <w:tc>
+          <w:tcPr>
+            <w:tcW w:w="0" w:type="auto"/>
+            <w:tcBorders>
+              <w:top w:val="single" w:sz="2" w:space="0" w:color="D9D9E3"/>
+              <w:left w:val="single" w:sz="6" w:space="0" w:color="D9D9E3"/>
+              <w:bottom w:val="single" w:sz="6" w:space="0" w:color="D9D9E3"/>
+              <w:right w:val="single" w:sz="6" w:space="0" w:color="D9D9E3"/>
+            </w:tcBorders>
+            <w:shd w:val="clear" w:color="auto" w:fill="F7F7F8"/>
+            <w:vAlign w:val="bottom"/>
+            <w:hideMark/>
+          </w:tcPr>
+          <w:p>
+            <w:r>
+              <w:rPr>
+                <w:b/>
+                <w:bCs/>
+              </w:rPr>
+              <w:t>testHashCode1</w:t>
+            </w:r>
+          </w:p>
+        </w:tc>
+      </w:tr>
+      <w:tr>
+        <w:trPr>
+          <w:tblCellSpacing w:w="15" w:type="dxa"/>
+        </w:trPr>
+        <w:tc>
+          <w:tcPr>
+            <w:tcW w:w="0" w:type="auto"/>
+            <w:tcBorders>
+              <w:top w:val="single" w:sz="2" w:space="0" w:color="D9D9E3"/>
+              <w:left w:val="single" w:sz="6" w:space="0" w:color="D9D9E3"/>
+              <w:bottom w:val="single" w:sz="6" w:space="0" w:color="D9D9E3"/>
+              <w:right w:val="single" w:sz="2" w:space="0" w:color="D9D9E3"/>
+            </w:tcBorders>
+            <w:shd w:val="clear" w:color="auto" w:fill="F7F7F8"/>
+            <w:vAlign w:val="bottom"/>
+            <w:hideMark/>
+          </w:tcPr>
+          <w:p>
+            <w:r>
+              <w:t>Null range</w:t>
+            </w:r>
+          </w:p>
+        </w:tc>
+        <w:tc>
+          <w:tcPr>
+            <w:tcW w:w="0" w:type="auto"/>
+            <w:tcBorders>
+              <w:top w:val="single" w:sz="2" w:space="0" w:color="D9D9E3"/>
+              <w:left w:val="single" w:sz="6" w:space="0" w:color="D9D9E3"/>
+              <w:bottom w:val="single" w:sz="6" w:space="0" w:color="D9D9E3"/>
+              <w:right w:val="single" w:sz="6" w:space="0" w:color="D9D9E3"/>
+            </w:tcBorders>
+            <w:shd w:val="clear" w:color="auto" w:fill="F7F7F8"/>
+            <w:vAlign w:val="bottom"/>
+            <w:hideMark/>
+          </w:tcPr>
+          <w:p>
+            <w:r>
+              <w:rPr>
+                <w:b/>
+                <w:bCs/>
+              </w:rPr>
+              <w:t>testHashCode2</w:t>
+            </w:r>
+          </w:p>
+        </w:tc>
+      </w:tr>
+    </w:tbl>
+    <w:p/>
+    <w:p>
+      <w:r>
+        <w:t>Equals:</w:t>
+      </w:r>
+    </w:p>
+    <w:tbl>
+      <w:tblPr>
+        <w:tblW w:w="9795" w:type="dxa"/>
+        <w:tblCellSpacing w:w="15" w:type="dxa"/>
+        <w:tblBorders>
+          <w:top w:val="single" w:sz="2" w:space="0" w:color="auto"/>
+          <w:left w:val="single" w:sz="2" w:space="0" w:color="auto"/>
+          <w:bottom w:val="single" w:sz="2" w:space="0" w:color="auto"/>
+          <w:right w:val="single" w:sz="2" w:space="0" w:color="auto"/>
+        </w:tblBorders>
+        <w:shd w:val="clear" w:color="auto" w:fill="F7F7F8"/>
+        <w:tblCellMar>
+          <w:top w:w="15" w:type="dxa"/>
+          <w:left w:w="15" w:type="dxa"/>
+          <w:bottom w:w="15" w:type="dxa"/>
+          <w:right w:w="15" w:type="dxa"/>
+        </w:tblCellMar>
+        <w:tblLook w:val="04A0" w:firstRow="1" w:lastRow="0" w:firstColumn="1" w:lastColumn="0" w:noHBand="0" w:noVBand="1"/>
+      </w:tblPr>
+      <w:tblGrid>
+        <w:gridCol w:w="5892"/>
+        <w:gridCol w:w="3903"/>
+      </w:tblGrid>
+      <w:tr>
+        <w:trPr>
+          <w:tblCellSpacing w:w="15" w:type="dxa"/>
+        </w:trPr>
+        <w:tc>
+          <w:tcPr>
+            <w:tcW w:w="0" w:type="auto"/>
+            <w:tcBorders>
+              <w:top w:val="single" w:sz="2" w:space="0" w:color="D9D9E3"/>
+              <w:left w:val="single" w:sz="6" w:space="0" w:color="D9D9E3"/>
+              <w:bottom w:val="single" w:sz="6" w:space="0" w:color="D9D9E3"/>
+              <w:right w:val="single" w:sz="2" w:space="0" w:color="D9D9E3"/>
+            </w:tcBorders>
+            <w:shd w:val="clear" w:color="auto" w:fill="F7F7F8"/>
+            <w:vAlign w:val="bottom"/>
+            <w:hideMark/>
+          </w:tcPr>
+          <w:p>
+            <w:r>
+              <w:lastRenderedPageBreak/>
+              <w:t>Same range object</w:t>
+            </w:r>
+          </w:p>
+        </w:tc>
+        <w:tc>
+          <w:tcPr>
+            <w:tcW w:w="0" w:type="auto"/>
+            <w:tcBorders>
+              <w:top w:val="single" w:sz="2" w:space="0" w:color="D9D9E3"/>
+              <w:left w:val="single" w:sz="6" w:space="0" w:color="D9D9E3"/>
+              <w:bottom w:val="single" w:sz="6" w:space="0" w:color="D9D9E3"/>
+              <w:right w:val="single" w:sz="6" w:space="0" w:color="D9D9E3"/>
+            </w:tcBorders>
+            <w:shd w:val="clear" w:color="auto" w:fill="F7F7F8"/>
+            <w:vAlign w:val="bottom"/>
+            <w:hideMark/>
+          </w:tcPr>
+          <w:p>
+            <w:r>
+              <w:t>testEquals1</w:t>
+            </w:r>
+          </w:p>
+        </w:tc>
+      </w:tr>
+      <w:tr>
+        <w:trPr>
+          <w:tblCellSpacing w:w="15" w:type="dxa"/>
+        </w:trPr>
+        <w:tc>
+          <w:tcPr>
+            <w:tcW w:w="0" w:type="auto"/>
+            <w:tcBorders>
+              <w:top w:val="single" w:sz="2" w:space="0" w:color="D9D9E3"/>
+              <w:left w:val="single" w:sz="6" w:space="0" w:color="D9D9E3"/>
+              <w:bottom w:val="single" w:sz="6" w:space="0" w:color="D9D9E3"/>
+              <w:right w:val="single" w:sz="2" w:space="0" w:color="D9D9E3"/>
+            </w:tcBorders>
+            <w:shd w:val="clear" w:color="auto" w:fill="F7F7F8"/>
+            <w:vAlign w:val="bottom"/>
+            <w:hideMark/>
+          </w:tcPr>
+          <w:p>
+            <w:r>
+              <w:t>Same range values</w:t>
+            </w:r>
+          </w:p>
+        </w:tc>
+        <w:tc>
+          <w:tcPr>
+            <w:tcW w:w="0" w:type="auto"/>
+            <w:tcBorders>
+              <w:top w:val="single" w:sz="2" w:space="0" w:color="D9D9E3"/>
+              <w:left w:val="single" w:sz="6" w:space="0" w:color="D9D9E3"/>
+              <w:bottom w:val="single" w:sz="6" w:space="0" w:color="D9D9E3"/>
+              <w:right w:val="single" w:sz="6" w:space="0" w:color="D9D9E3"/>
+            </w:tcBorders>
+            <w:shd w:val="clear" w:color="auto" w:fill="F7F7F8"/>
+            <w:vAlign w:val="bottom"/>
+            <w:hideMark/>
+          </w:tcPr>
+          <w:p>
+            <w:r>
+              <w:t>testEquals2, 4-7</w:t>
+            </w:r>
+          </w:p>
+        </w:tc>
+      </w:tr>
+      <w:tr>
+        <w:trPr>
+          <w:tblCellSpacing w:w="15" w:type="dxa"/>
+        </w:trPr>
+        <w:tc>
+          <w:tcPr>
+            <w:tcW w:w="0" w:type="auto"/>
+            <w:tcBorders>
+              <w:top w:val="single" w:sz="2" w:space="0" w:color="D9D9E3"/>
+              <w:left w:val="single" w:sz="6" w:space="0" w:color="D9D9E3"/>
+              <w:bottom w:val="single" w:sz="6" w:space="0" w:color="D9D9E3"/>
+              <w:right w:val="single" w:sz="2" w:space="0" w:color="D9D9E3"/>
+            </w:tcBorders>
+            <w:shd w:val="clear" w:color="auto" w:fill="F7F7F8"/>
+            <w:vAlign w:val="bottom"/>
+            <w:hideMark/>
+          </w:tcPr>
+          <w:p>
+            <w:r>
+              <w:t>Different upper bound</w:t>
+            </w:r>
+          </w:p>
+        </w:tc>
+        <w:tc>
+          <w:tcPr>
+            <w:tcW w:w="0" w:type="auto"/>
+            <w:tcBorders>
+              <w:top w:val="single" w:sz="2" w:space="0" w:color="D9D9E3"/>
+              <w:left w:val="single" w:sz="6" w:space="0" w:color="D9D9E3"/>
+              <w:bottom w:val="single" w:sz="6" w:space="0" w:color="D9D9E3"/>
+              <w:right w:val="single" w:sz="6" w:space="0" w:color="D9D9E3"/>
+            </w:tcBorders>
+            <w:shd w:val="clear" w:color="auto" w:fill="F7F7F8"/>
+            <w:vAlign w:val="bottom"/>
+            <w:hideMark/>
+          </w:tcPr>
+          <w:p>
+            <w:r>
+              <w:t>testEquals3, 8</w:t>
+            </w:r>
+          </w:p>
+        </w:tc>
+      </w:tr>
+      <w:tr>
+        <w:trPr>
+          <w:tblCellSpacing w:w="15" w:type="dxa"/>
+        </w:trPr>
+        <w:tc>
+          <w:tcPr>
+            <w:tcW w:w="0" w:type="auto"/>
+            <w:tcBorders>
+              <w:top w:val="single" w:sz="2" w:space="0" w:color="D9D9E3"/>
+              <w:left w:val="single" w:sz="6" w:space="0" w:color="D9D9E3"/>
+              <w:bottom w:val="single" w:sz="6" w:space="0" w:color="D9D9E3"/>
+              <w:right w:val="single" w:sz="2" w:space="0" w:color="D9D9E3"/>
+            </w:tcBorders>
+            <w:shd w:val="clear" w:color="auto" w:fill="F7F7F8"/>
+            <w:vAlign w:val="bottom"/>
+            <w:hideMark/>
+          </w:tcPr>
+          <w:p>
+            <w:r>
+              <w:t>Comparing to null object</w:t>
+            </w:r>
+          </w:p>
+        </w:tc>
+        <w:tc>
+          <w:tcPr>
+            <w:tcW w:w="0" w:type="auto"/>
+            <w:tcBorders>
+              <w:top w:val="single" w:sz="2" w:space="0" w:color="D9D9E3"/>
+              <w:left w:val="single" w:sz="6" w:space="0" w:color="D9D9E3"/>
+              <w:bottom w:val="single" w:sz="6" w:space="0" w:color="D9D9E3"/>
+              <w:right w:val="single" w:sz="6" w:space="0" w:color="D9D9E3"/>
+            </w:tcBorders>
+            <w:shd w:val="clear" w:color="auto" w:fill="F7F7F8"/>
+            <w:vAlign w:val="bottom"/>
+            <w:hideMark/>
+          </w:tcPr>
+          <w:p>
+            <w:r>
+              <w:t>testEquals9, 10</w:t>
+            </w:r>
+          </w:p>
+        </w:tc>
+      </w:tr>
+    </w:tbl>
+    <w:p/>
+    <w:p/>
+    <w:p/>
+    <w:p/>
+    <w:p/>
+    <w:p/>
+    <w:p>
+      <w:r>
+        <w:t>Shift:</w:t>
+      </w:r>
+    </w:p>
+    <w:tbl>
+      <w:tblPr>
+        <w:tblW w:w="9795" w:type="dxa"/>
+        <w:tblCellSpacing w:w="15" w:type="dxa"/>
+        <w:tblBorders>
+          <w:top w:val="single" w:sz="2" w:space="0" w:color="auto"/>
+          <w:left w:val="single" w:sz="2" w:space="0" w:color="auto"/>
+          <w:bottom w:val="single" w:sz="2" w:space="0" w:color="auto"/>
+          <w:right w:val="single" w:sz="2" w:space="0" w:color="auto"/>
+        </w:tblBorders>
+        <w:shd w:val="clear" w:color="auto" w:fill="F7F7F8"/>
+        <w:tblCellMar>
+          <w:top w:w="15" w:type="dxa"/>
+          <w:left w:w="15" w:type="dxa"/>
+          <w:bottom w:w="15" w:type="dxa"/>
+          <w:right w:w="15" w:type="dxa"/>
+        </w:tblCellMar>
+        <w:tblLook w:val="04A0" w:firstRow="1" w:lastRow="0" w:firstColumn="1" w:lastColumn="0" w:noHBand="0" w:noVBand="1"/>
+      </w:tblPr>
+      <w:tblGrid>
+        <w:gridCol w:w="1162"/>
+        <w:gridCol w:w="1717"/>
+        <w:gridCol w:w="6916"/>
+      </w:tblGrid>
+      <w:tr>
+        <w:trPr>
+          <w:tblCellSpacing w:w="15" w:type="dxa"/>
+        </w:trPr>
+        <w:tc>
+          <w:tcPr>
+            <w:tcW w:w="1117" w:type="dxa"/>
+            <w:tcBorders>
+              <w:top w:val="single" w:sz="2" w:space="0" w:color="D9D9E3"/>
+              <w:left w:val="single" w:sz="6" w:space="0" w:color="D9D9E3"/>
+              <w:bottom w:val="single" w:sz="6" w:space="0" w:color="D9D9E3"/>
+              <w:right w:val="single" w:sz="2" w:space="0" w:color="D9D9E3"/>
+            </w:tcBorders>
+            <w:shd w:val="clear" w:color="auto" w:fill="F7F7F8"/>
+            <w:vAlign w:val="bottom"/>
+            <w:hideMark/>
+          </w:tcPr>
+          <w:p>
+            <w:r>
+              <w:t>C1</w:t>
+            </w:r>
+          </w:p>
+        </w:tc>
+        <w:tc>
+          <w:tcPr>
+            <w:tcW w:w="1192" w:type="dxa"/>
+            <w:tcBorders>
+              <w:top w:val="single" w:sz="2" w:space="0" w:color="D9D9E3"/>
+              <w:left w:val="single" w:sz="6" w:space="0" w:color="D9D9E3"/>
+              <w:bottom w:val="single" w:sz="6" w:space="0" w:color="D9D9E3"/>
+              <w:right w:val="single" w:sz="2" w:space="0" w:color="D9D9E3"/>
+            </w:tcBorders>
+            <w:shd w:val="clear" w:color="auto" w:fill="F7F7F8"/>
+            <w:vAlign w:val="bottom"/>
+            <w:hideMark/>
+          </w:tcPr>
+          <w:p>
+            <w:r>
+              <w:t>Base range is null</w:t>
+            </w:r>
+          </w:p>
+        </w:tc>
+        <w:tc>
+          <w:tcPr>
+            <w:tcW w:w="0" w:type="auto"/>
+            <w:tcBorders>
+              <w:top w:val="single" w:sz="2" w:space="0" w:color="D9D9E3"/>
+              <w:left w:val="single" w:sz="6" w:space="0" w:color="D9D9E3"/>
+              <w:bottom w:val="single" w:sz="6" w:space="0" w:color="D9D9E3"/>
+              <w:right w:val="single" w:sz="6" w:space="0" w:color="D9D9E3"/>
+            </w:tcBorders>
+            <w:shd w:val="clear" w:color="auto" w:fill="F7F7F8"/>
+            <w:vAlign w:val="bottom"/>
+            <w:hideMark/>
+          </w:tcPr>
+          <w:p>
+            <w:proofErr w:type="spellStart"/>
+            <w:r>
+              <w:rPr>
+                <w:b/>
+                <w:bCs/>
+              </w:rPr>
+              <w:t>testShift_NullBase</w:t>
+            </w:r>
+            <w:proofErr w:type="spellEnd"/>
+          </w:p>
+        </w:tc>
+      </w:tr>
+      <w:tr>
+        <w:trPr>
+          <w:tblCellSpacing w:w="15" w:type="dxa"/>
+        </w:trPr>
+        <w:tc>
+          <w:tcPr>
+            <w:tcW w:w="1117" w:type="dxa"/>
+            <w:tcBorders>
+              <w:top w:val="single" w:sz="2" w:space="0" w:color="D9D9E3"/>
+              <w:left w:val="single" w:sz="6" w:space="0" w:color="D9D9E3"/>
+              <w:bottom w:val="single" w:sz="6" w:space="0" w:color="D9D9E3"/>
+              <w:right w:val="single" w:sz="2" w:space="0" w:color="D9D9E3"/>
+            </w:tcBorders>
+            <w:shd w:val="clear" w:color="auto" w:fill="F7F7F8"/>
+            <w:vAlign w:val="bottom"/>
+            <w:hideMark/>
+          </w:tcPr>
+          <w:p>
+            <w:r>
+              <w:t>EC2</w:t>
+            </w:r>
+          </w:p>
+        </w:tc>
+        <w:tc>
+          <w:tcPr>
+            <w:tcW w:w="1192" w:type="dxa"/>
+            <w:tcBorders>
+              <w:top w:val="single" w:sz="2" w:space="0" w:color="D9D9E3"/>
+              <w:left w:val="single" w:sz="6" w:space="0" w:color="D9D9E3"/>
+              <w:bottom w:val="single" w:sz="6" w:space="0" w:color="D9D9E3"/>
+              <w:right w:val="single" w:sz="2" w:space="0" w:color="D9D9E3"/>
+            </w:tcBorders>
+            <w:shd w:val="clear" w:color="auto" w:fill="F7F7F8"/>
+            <w:vAlign w:val="bottom"/>
+            <w:hideMark/>
+          </w:tcPr>
+          <w:p>
+            <w:r>
+              <w:t>Delta is zero</w:t>
+            </w:r>
+          </w:p>
+        </w:tc>
+        <w:tc>
+          <w:tcPr>
+            <w:tcW w:w="0" w:type="auto"/>
+            <w:tcBorders>
+              <w:top w:val="single" w:sz="2" w:space="0" w:color="D9D9E3"/>
+              <w:left w:val="single" w:sz="6" w:space="0" w:color="D9D9E3"/>
+              <w:bottom w:val="single" w:sz="6" w:space="0" w:color="D9D9E3"/>
+              <w:right w:val="single" w:sz="6" w:space="0" w:color="D9D9E3"/>
+            </w:tcBorders>
+            <w:shd w:val="clear" w:color="auto" w:fill="F7F7F8"/>
+            <w:vAlign w:val="bottom"/>
+            <w:hideMark/>
+          </w:tcPr>
+          <w:p>
+            <w:proofErr w:type="spellStart"/>
+            <w:r>
+              <w:rPr>
+                <w:b/>
+                <w:bCs/>
+              </w:rPr>
+              <w:t>testShift_ZeroDelta</w:t>
+            </w:r>
+            <w:proofErr w:type="spellEnd"/>
+          </w:p>
+        </w:tc>
+      </w:tr>
+      <w:tr>
+        <w:trPr>
+          <w:tblCellSpacing w:w="15" w:type="dxa"/>
+        </w:trPr>
+        <w:tc>
+          <w:tcPr>
+            <w:tcW w:w="1117" w:type="dxa"/>
+            <w:tcBorders>
+              <w:top w:val="single" w:sz="2" w:space="0" w:color="D9D9E3"/>
+              <w:left w:val="single" w:sz="6" w:space="0" w:color="D9D9E3"/>
+              <w:bottom w:val="single" w:sz="6" w:space="0" w:color="D9D9E3"/>
+              <w:right w:val="single" w:sz="2" w:space="0" w:color="D9D9E3"/>
+            </w:tcBorders>
+            <w:shd w:val="clear" w:color="auto" w:fill="F7F7F8"/>
+            <w:vAlign w:val="bottom"/>
+            <w:hideMark/>
+          </w:tcPr>
+          <w:p>
+            <w:r>
+              <w:t>EC3</w:t>
+            </w:r>
+          </w:p>
+        </w:tc>
+        <w:tc>
+          <w:tcPr>
+            <w:tcW w:w="1192" w:type="dxa"/>
+            <w:tcBorders>
+              <w:top w:val="single" w:sz="2" w:space="0" w:color="D9D9E3"/>
+              <w:left w:val="single" w:sz="6" w:space="0" w:color="D9D9E3"/>
+              <w:bottom w:val="single" w:sz="6" w:space="0" w:color="D9D9E3"/>
+              <w:right w:val="single" w:sz="2" w:space="0" w:color="D9D9E3"/>
+            </w:tcBorders>
+            <w:shd w:val="clear" w:color="auto" w:fill="F7F7F8"/>
+            <w:vAlign w:val="bottom"/>
+            <w:hideMark/>
+          </w:tcPr>
+          <w:p>
+            <w:r>
+              <w:t>Delta is positive</w:t>
+            </w:r>
+          </w:p>
+        </w:tc>
+        <w:tc>
+          <w:tcPr>
+            <w:tcW w:w="0" w:type="auto"/>
+            <w:tcBorders>
+              <w:top w:val="single" w:sz="2" w:space="0" w:color="D9D9E3"/>
+              <w:left w:val="single" w:sz="6" w:space="0" w:color="D9D9E3"/>
+              <w:bottom w:val="single" w:sz="6" w:space="0" w:color="D9D9E3"/>
+              <w:right w:val="single" w:sz="6" w:space="0" w:color="D9D9E3"/>
+            </w:tcBorders>
+            <w:shd w:val="clear" w:color="auto" w:fill="F7F7F8"/>
+            <w:vAlign w:val="bottom"/>
+            <w:hideMark/>
+          </w:tcPr>
+          <w:p>
+            <w:proofErr w:type="spellStart"/>
+            <w:r>
+              <w:rPr>
+                <w:b/>
+                <w:bCs/>
+              </w:rPr>
+              <w:t>testShift_PositiveDelta_AllowCrossing</w:t>
+            </w:r>
+            <w:proofErr w:type="spellEnd"/>
+            <w:r>
+              <w:t xml:space="preserve">, </w:t>
+            </w:r>
+            <w:proofErr w:type="spellStart"/>
+            <w:r>
+              <w:rPr>
+                <w:b/>
+                <w:bCs/>
+              </w:rPr>
+              <w:t>testShift_PositiveDelta_NoCrossing</w:t>
+            </w:r>
+            <w:proofErr w:type="spellEnd"/>
+            <w:r>
+              <w:t xml:space="preserve">, </w:t>
+            </w:r>
+            <w:proofErr w:type="spellStart"/>
+            <w:r>
+              <w:rPr>
+                <w:b/>
+                <w:bCs/>
+              </w:rPr>
+              <w:t>testShift_PositiveDelta_Crossing</w:t>
+            </w:r>
+            <w:proofErr w:type="spellEnd"/>
+            <w:r>
+              <w:t xml:space="preserve">, </w:t>
+            </w:r>
+            <w:proofErr w:type="spellStart"/>
+            <w:r>
+              <w:rPr>
+                <w:b/>
+                <w:bCs/>
+              </w:rPr>
+              <w:t>testShift_PositiveDelta_CrossingNegativeToPositive</w:t>
+            </w:r>
+            <w:proofErr w:type="spellEnd"/>
+            <w:r>
+              <w:t xml:space="preserve">, </w:t>
+            </w:r>
+            <w:proofErr w:type="spellStart"/>
+            <w:r>
+              <w:rPr>
+                <w:b/>
+                <w:bCs/>
+              </w:rPr>
+              <w:t>testShift_PositiveDelta_CrossingPositiveToNegative</w:t>
+            </w:r>
+            <w:proofErr w:type="spellEnd"/>
+            <w:r>
+              <w:t xml:space="preserve">, </w:t>
+            </w:r>
+            <w:proofErr w:type="spellStart"/>
+            <w:r>
+              <w:rPr>
+                <w:b/>
+                <w:bCs/>
+              </w:rPr>
+              <w:t>testShift_PositiveDelta_MaxValue_NoCrossing</w:t>
+            </w:r>
+            <w:proofErr w:type="spellEnd"/>
+            <w:r>
+              <w:t xml:space="preserve">, </w:t>
+            </w:r>
+            <w:proofErr w:type="spellStart"/>
+            <w:r>
+              <w:rPr>
+                <w:b/>
+                <w:bCs/>
+              </w:rPr>
+              <w:t>testShift_PositiveDelta_MinValue_NoCrossing</w:t>
+            </w:r>
+            <w:proofErr w:type="spellEnd"/>
+            <w:r>
+              <w:t xml:space="preserve">, </w:t>
+            </w:r>
+            <w:proofErr w:type="spellStart"/>
+            <w:r>
+              <w:rPr>
+                <w:b/>
+                <w:bCs/>
+              </w:rPr>
+              <w:t>testShift_PositiveDelta_LargeRange_NoCrossing</w:t>
+            </w:r>
+            <w:proofErr w:type="spellEnd"/>
+          </w:p>
+        </w:tc>
+      </w:tr>
+      <w:tr>
+        <w:trPr>
+          <w:tblCellSpacing w:w="15" w:type="dxa"/>
+        </w:trPr>
+        <w:tc>
+          <w:tcPr>
+            <w:tcW w:w="1117" w:type="dxa"/>
+            <w:tcBorders>
+              <w:top w:val="single" w:sz="2" w:space="0" w:color="D9D9E3"/>
+              <w:left w:val="single" w:sz="6" w:space="0" w:color="D9D9E3"/>
+              <w:bottom w:val="single" w:sz="6" w:space="0" w:color="D9D9E3"/>
+              <w:right w:val="single" w:sz="2" w:space="0" w:color="D9D9E3"/>
+            </w:tcBorders>
+            <w:shd w:val="clear" w:color="auto" w:fill="F7F7F8"/>
+            <w:vAlign w:val="bottom"/>
+            <w:hideMark/>
+          </w:tcPr>
+          <w:p>
+            <w:r>
+              <w:t>EC4</w:t>
+            </w:r>
+          </w:p>
+        </w:tc>
+        <w:tc>
+          <w:tcPr>
+            <w:tcW w:w="1192" w:type="dxa"/>
+            <w:tcBorders>
+              <w:top w:val="single" w:sz="2" w:space="0" w:color="D9D9E3"/>
+              <w:left w:val="single" w:sz="6" w:space="0" w:color="D9D9E3"/>
+              <w:bottom w:val="single" w:sz="6" w:space="0" w:color="D9D9E3"/>
+              <w:right w:val="single" w:sz="2" w:space="0" w:color="D9D9E3"/>
+            </w:tcBorders>
+            <w:shd w:val="clear" w:color="auto" w:fill="F7F7F8"/>
+            <w:vAlign w:val="bottom"/>
+            <w:hideMark/>
+          </w:tcPr>
+          <w:p>
+            <w:r>
+              <w:t xml:space="preserve">Delta is positive and </w:t>
+            </w:r>
+            <w:proofErr w:type="spellStart"/>
+            <w:r>
+              <w:t>allowZeroCrossing</w:t>
+            </w:r>
+            <w:proofErr w:type="spellEnd"/>
+            <w:r>
+              <w:t xml:space="preserve"> is true</w:t>
+            </w:r>
+          </w:p>
+        </w:tc>
+        <w:tc>
+          <w:tcPr>
+            <w:tcW w:w="0" w:type="auto"/>
+            <w:tcBorders>
+              <w:top w:val="single" w:sz="2" w:space="0" w:color="D9D9E3"/>
+              <w:left w:val="single" w:sz="6" w:space="0" w:color="D9D9E3"/>
+              <w:bottom w:val="single" w:sz="6" w:space="0" w:color="D9D9E3"/>
+              <w:right w:val="single" w:sz="6" w:space="0" w:color="D9D9E3"/>
+            </w:tcBorders>
+            <w:shd w:val="clear" w:color="auto" w:fill="F7F7F8"/>
+            <w:vAlign w:val="bottom"/>
+            <w:hideMark/>
+          </w:tcPr>
+          <w:p>
+            <w:proofErr w:type="spellStart"/>
+            <w:r>
+              <w:rPr>
+                <w:b/>
+                <w:bCs/>
+              </w:rPr>
+              <w:t>testShift_PositiveDelta_AllowCrossing</w:t>
+            </w:r>
+            <w:proofErr w:type="spellEnd"/>
+            <w:r>
+              <w:t xml:space="preserve">, </w:t>
+            </w:r>
+            <w:proofErr w:type="spellStart"/>
+            <w:r>
+              <w:rPr>
+                <w:b/>
+                <w:bCs/>
+              </w:rPr>
+              <w:t>testShift_PositiveDelta_MinValue_AllowCrossing</w:t>
+            </w:r>
+            <w:proofErr w:type="spellEnd"/>
+            <w:r>
+              <w:t xml:space="preserve">, </w:t>
+            </w:r>
+            <w:proofErr w:type="spellStart"/>
+            <w:r>
+              <w:rPr>
+                <w:b/>
+                <w:bCs/>
+              </w:rPr>
+              <w:t>testShift_PositiveDelta_LargeRange_AllowCrossing</w:t>
+            </w:r>
+            <w:proofErr w:type="spellEnd"/>
+          </w:p>
+        </w:tc>
+      </w:tr>
+      <w:tr>
+        <w:trPr>
+          <w:tblCellSpacing w:w="15" w:type="dxa"/>
+        </w:trPr>
+        <w:tc>
+          <w:tcPr>
+            <w:tcW w:w="1117" w:type="dxa"/>
+            <w:tcBorders>
+              <w:top w:val="single" w:sz="2" w:space="0" w:color="D9D9E3"/>
+              <w:left w:val="single" w:sz="6" w:space="0" w:color="D9D9E3"/>
+              <w:bottom w:val="single" w:sz="6" w:space="0" w:color="D9D9E3"/>
+              <w:right w:val="single" w:sz="2" w:space="0" w:color="D9D9E3"/>
+            </w:tcBorders>
+            <w:shd w:val="clear" w:color="auto" w:fill="F7F7F8"/>
+            <w:vAlign w:val="bottom"/>
+            <w:hideMark/>
+          </w:tcPr>
+          <w:p>
+            <w:r>
+              <w:t>EC5</w:t>
+            </w:r>
+          </w:p>
+        </w:tc>
+        <w:tc>
+          <w:tcPr>
+            <w:tcW w:w="1192" w:type="dxa"/>
+            <w:tcBorders>
+              <w:top w:val="single" w:sz="2" w:space="0" w:color="D9D9E3"/>
+              <w:left w:val="single" w:sz="6" w:space="0" w:color="D9D9E3"/>
+              <w:bottom w:val="single" w:sz="6" w:space="0" w:color="D9D9E3"/>
+              <w:right w:val="single" w:sz="2" w:space="0" w:color="D9D9E3"/>
+            </w:tcBorders>
+            <w:shd w:val="clear" w:color="auto" w:fill="F7F7F8"/>
+            <w:vAlign w:val="bottom"/>
+            <w:hideMark/>
+          </w:tcPr>
+          <w:p>
+            <w:r>
+              <w:t xml:space="preserve">Delta is positive and </w:t>
+            </w:r>
+            <w:proofErr w:type="spellStart"/>
+            <w:r>
+              <w:t>allowZeroCrossing</w:t>
+            </w:r>
+            <w:proofErr w:type="spellEnd"/>
+            <w:r>
+              <w:t xml:space="preserve"> is false</w:t>
+            </w:r>
+          </w:p>
+        </w:tc>
+        <w:tc>
+          <w:tcPr>
+            <w:tcW w:w="0" w:type="auto"/>
+            <w:tcBorders>
+              <w:top w:val="single" w:sz="2" w:space="0" w:color="D9D9E3"/>
+              <w:left w:val="single" w:sz="6" w:space="0" w:color="D9D9E3"/>
+              <w:bottom w:val="single" w:sz="6" w:space="0" w:color="D9D9E3"/>
+              <w:right w:val="single" w:sz="6" w:space="0" w:color="D9D9E3"/>
+            </w:tcBorders>
+            <w:shd w:val="clear" w:color="auto" w:fill="F7F7F8"/>
+            <w:vAlign w:val="bottom"/>
+            <w:hideMark/>
+          </w:tcPr>
+          <w:p>
+            <w:proofErr w:type="spellStart"/>
+            <w:r>
+              <w:rPr>
+                <w:b/>
+                <w:bCs/>
+              </w:rPr>
+              <w:t>testShift_PositiveDelta_NoCrossing</w:t>
+            </w:r>
+            <w:proofErr w:type="spellEnd"/>
+            <w:r>
+              <w:t xml:space="preserve">, </w:t>
+            </w:r>
+            <w:proofErr w:type="spellStart"/>
+            <w:r>
+              <w:rPr>
+                <w:b/>
+                <w:bCs/>
+              </w:rPr>
+              <w:t>testShift_PositiveDelta_Crossing</w:t>
+            </w:r>
+            <w:proofErr w:type="spellEnd"/>
+            <w:r>
+              <w:t xml:space="preserve">, </w:t>
+            </w:r>
+            <w:proofErr w:type="spellStart"/>
+            <w:r>
+              <w:rPr>
+                <w:b/>
+                <w:bCs/>
+              </w:rPr>
+              <w:t>testShift_PositiveDelta_CrossingNegativeToPositive</w:t>
+            </w:r>
+            <w:proofErr w:type="spellEnd"/>
+            <w:r>
+              <w:t xml:space="preserve">, </w:t>
+            </w:r>
+            <w:proofErr w:type="spellStart"/>
+            <w:r>
+              <w:rPr>
+                <w:b/>
+                <w:bCs/>
+              </w:rPr>
+              <w:t>testShift_PositiveDelta_CrossingPositiveToNegative</w:t>
+            </w:r>
+            <w:proofErr w:type="spellEnd"/>
+            <w:r>
+              <w:t xml:space="preserve">, </w:t>
+            </w:r>
+            <w:proofErr w:type="spellStart"/>
+            <w:r>
+              <w:rPr>
+                <w:b/>
+                <w:bCs/>
+              </w:rPr>
+              <w:t>testShift_PositiveDelta_MinValue_NoCrossing</w:t>
+            </w:r>
+            <w:proofErr w:type="spellEnd"/>
+            <w:r>
+              <w:t xml:space="preserve">, </w:t>
+            </w:r>
+            <w:proofErr w:type="spellStart"/>
+            <w:r>
+              <w:rPr>
+                <w:b/>
+                <w:bCs/>
+              </w:rPr>
+              <w:t>testShift_PositiveDelta_LargeRange_NoCrossing</w:t>
+            </w:r>
+            <w:proofErr w:type="spellEnd"/>
+          </w:p>
+        </w:tc>
+      </w:tr>
+    </w:tbl>
+    <w:p/>
+    <w:p/>
+    <w:p>
+      <w:proofErr w:type="gramStart"/>
+      <w:r>
+        <w:t>Shift</w:t>
+      </w:r>
+      <w:r>
+        <w:t>(</w:t>
+      </w:r>
+      <w:proofErr w:type="gramEnd"/>
+      <w:r>
+        <w:t>2)</w:t>
+      </w:r>
+      <w:r>
+        <w:t>:</w:t>
+      </w:r>
+    </w:p>
+    <w:tbl>
+      <w:tblPr>
+        <w:tblW w:w="9795" w:type="dxa"/>
+        <w:tblCellSpacing w:w="15" w:type="dxa"/>
+        <w:tblBorders>
+          <w:top w:val="single" w:sz="2" w:space="0" w:color="auto"/>
+          <w:left w:val="single" w:sz="2" w:space="0" w:color="auto"/>
+          <w:bottom w:val="single" w:sz="2" w:space="0" w:color="auto"/>
+          <w:right w:val="single" w:sz="2" w:space="0" w:color="auto"/>
+        </w:tblBorders>
+        <w:shd w:val="clear" w:color="auto" w:fill="F7F7F8"/>
+        <w:tblCellMar>
+          <w:top w:w="15" w:type="dxa"/>
+          <w:left w:w="15" w:type="dxa"/>
+          <w:bottom w:w="15" w:type="dxa"/>
+          <w:right w:w="15" w:type="dxa"/>
+        </w:tblCellMar>
+        <w:tblLook w:val="04A0" w:firstRow="1" w:lastRow="0" w:firstColumn="1" w:lastColumn="0" w:noHBand="0" w:noVBand="1"/>
+      </w:tblPr>
+      <w:tblGrid>
+        <w:gridCol w:w="2395"/>
+        <w:gridCol w:w="7400"/>
+      </w:tblGrid>
+      <w:tr>
+        <w:trPr>
+          <w:tblCellSpacing w:w="15" w:type="dxa"/>
+        </w:trPr>
+        <w:tc>
+          <w:tcPr>
+            <w:tcW w:w="0" w:type="auto"/>
+            <w:tcBorders>
+              <w:top w:val="single" w:sz="2" w:space="0" w:color="D9D9E3"/>
+              <w:left w:val="single" w:sz="6" w:space="0" w:color="D9D9E3"/>
+              <w:bottom w:val="single" w:sz="6" w:space="0" w:color="D9D9E3"/>
+              <w:right w:val="single" w:sz="2" w:space="0" w:color="D9D9E3"/>
+            </w:tcBorders>
+            <w:shd w:val="clear" w:color="auto" w:fill="F7F7F8"/>
+            <w:vAlign w:val="bottom"/>
+            <w:hideMark/>
+          </w:tcPr>
+          <w:p>
+            <w:r>
+              <w:lastRenderedPageBreak/>
+              <w:t>Base range is not null</w:t>
+            </w:r>
+          </w:p>
+        </w:tc>
+        <w:tc>
+          <w:tcPr>
+            <w:tcW w:w="0" w:type="auto"/>
+            <w:tcBorders>
+              <w:top w:val="single" w:sz="2" w:space="0" w:color="D9D9E3"/>
+              <w:left w:val="single" w:sz="6" w:space="0" w:color="D9D9E3"/>
+              <w:bottom w:val="single" w:sz="6" w:space="0" w:color="D9D9E3"/>
+              <w:right w:val="single" w:sz="6" w:space="0" w:color="D9D9E3"/>
+            </w:tcBorders>
+            <w:shd w:val="clear" w:color="auto" w:fill="F7F7F8"/>
+            <w:vAlign w:val="bottom"/>
+            <w:hideMark/>
+          </w:tcPr>
+          <w:p>
+            <w:proofErr w:type="spellStart"/>
+            <w:r>
+              <w:rPr>
+                <w:b/>
+                <w:bCs/>
+              </w:rPr>
+              <w:t>testShift_PositiveDelta</w:t>
+            </w:r>
+            <w:proofErr w:type="spellEnd"/>
+            <w:r>
+              <w:t xml:space="preserve">, </w:t>
+            </w:r>
+            <w:r>
+              <w:rPr>
+                <w:b/>
+                <w:bCs/>
+              </w:rPr>
+              <w:t>testShift_ZeroDelta</w:t>
+            </w:r>
+            <w:r>
+              <w:rPr>
+                <w:b/>
+                <w:bCs/>
+              </w:rPr>
+              <w:t>1</w:t>
+            </w:r>
+            <w:r>
+              <w:t xml:space="preserve">, </w:t>
+            </w:r>
+            <w:proofErr w:type="spellStart"/>
+            <w:r>
+              <w:rPr>
+                <w:b/>
+                <w:bCs/>
+              </w:rPr>
+              <w:t>testShift_NegativeDelta</w:t>
+            </w:r>
+            <w:proofErr w:type="spellEnd"/>
+          </w:p>
+        </w:tc>
+      </w:tr>
+      <w:tr>
+        <w:trPr>
+          <w:tblCellSpacing w:w="15" w:type="dxa"/>
+        </w:trPr>
+        <w:tc>
+          <w:tcPr>
+            <w:tcW w:w="0" w:type="auto"/>
+            <w:tcBorders>
+              <w:top w:val="single" w:sz="2" w:space="0" w:color="D9D9E3"/>
+              <w:left w:val="single" w:sz="6" w:space="0" w:color="D9D9E3"/>
+              <w:bottom w:val="single" w:sz="6" w:space="0" w:color="D9D9E3"/>
+              <w:right w:val="single" w:sz="2" w:space="0" w:color="D9D9E3"/>
+            </w:tcBorders>
+            <w:shd w:val="clear" w:color="auto" w:fill="F7F7F8"/>
+            <w:vAlign w:val="bottom"/>
+            <w:hideMark/>
+          </w:tcPr>
+          <w:p>
+            <w:r>
+              <w:t>Delta value is positive</w:t>
+            </w:r>
+          </w:p>
+        </w:tc>
+        <w:tc>
+          <w:tcPr>
+            <w:tcW w:w="0" w:type="auto"/>
+            <w:tcBorders>
+              <w:top w:val="single" w:sz="2" w:space="0" w:color="D9D9E3"/>
+              <w:left w:val="single" w:sz="6" w:space="0" w:color="D9D9E3"/>
+              <w:bottom w:val="single" w:sz="6" w:space="0" w:color="D9D9E3"/>
+              <w:right w:val="single" w:sz="6" w:space="0" w:color="D9D9E3"/>
+            </w:tcBorders>
+            <w:shd w:val="clear" w:color="auto" w:fill="F7F7F8"/>
+            <w:vAlign w:val="bottom"/>
+            <w:hideMark/>
+          </w:tcPr>
+          <w:p>
+            <w:proofErr w:type="spellStart"/>
+            <w:r>
+              <w:rPr>
+                <w:b/>
+                <w:bCs/>
+              </w:rPr>
+              <w:t>testShift_PositiveDelta</w:t>
+            </w:r>
+            <w:proofErr w:type="spellEnd"/>
+          </w:p>
+        </w:tc>
+      </w:tr>
+      <w:tr>
+        <w:trPr>
+          <w:tblCellSpacing w:w="15" w:type="dxa"/>
+        </w:trPr>
+        <w:tc>
+          <w:tcPr>
+            <w:tcW w:w="0" w:type="auto"/>
+            <w:tcBorders>
+              <w:top w:val="single" w:sz="2" w:space="0" w:color="D9D9E3"/>
+              <w:left w:val="single" w:sz="6" w:space="0" w:color="D9D9E3"/>
+              <w:bottom w:val="single" w:sz="6" w:space="0" w:color="D9D9E3"/>
+              <w:right w:val="single" w:sz="2" w:space="0" w:color="D9D9E3"/>
+            </w:tcBorders>
+            <w:shd w:val="clear" w:color="auto" w:fill="F7F7F8"/>
+            <w:vAlign w:val="bottom"/>
+            <w:hideMark/>
+          </w:tcPr>
+          <w:p>
+            <w:r>
+              <w:t>Delta value is zero</w:t>
+            </w:r>
+          </w:p>
+        </w:tc>
+        <w:tc>
+          <w:tcPr>
+            <w:tcW w:w="0" w:type="auto"/>
+            <w:tcBorders>
+              <w:top w:val="single" w:sz="2" w:space="0" w:color="D9D9E3"/>
+              <w:left w:val="single" w:sz="6" w:space="0" w:color="D9D9E3"/>
+              <w:bottom w:val="single" w:sz="6" w:space="0" w:color="D9D9E3"/>
+              <w:right w:val="single" w:sz="6" w:space="0" w:color="D9D9E3"/>
+            </w:tcBorders>
+            <w:shd w:val="clear" w:color="auto" w:fill="F7F7F8"/>
+            <w:vAlign w:val="bottom"/>
+            <w:hideMark/>
+          </w:tcPr>
+          <w:p>
+            <w:proofErr w:type="spellStart"/>
+            <w:r>
+              <w:rPr>
+                <w:b/>
+                <w:bCs/>
+              </w:rPr>
+              <w:t>testShift_ZeroDelta</w:t>
+            </w:r>
+            <w:proofErr w:type="spellEnd"/>
+          </w:p>
+        </w:tc>
+      </w:tr>
+      <w:tr>
+        <w:trPr>
+          <w:tblCellSpacing w:w="15" w:type="dxa"/>
+        </w:trPr>
+        <w:tc>
+          <w:tcPr>
+            <w:tcW w:w="0" w:type="auto"/>
+            <w:tcBorders>
+              <w:top w:val="single" w:sz="2" w:space="0" w:color="D9D9E3"/>
+              <w:left w:val="single" w:sz="6" w:space="0" w:color="D9D9E3"/>
+              <w:bottom w:val="single" w:sz="6" w:space="0" w:color="D9D9E3"/>
+              <w:right w:val="single" w:sz="2" w:space="0" w:color="D9D9E3"/>
+            </w:tcBorders>
+            <w:shd w:val="clear" w:color="auto" w:fill="F7F7F8"/>
+            <w:vAlign w:val="bottom"/>
+            <w:hideMark/>
+          </w:tcPr>
+          <w:p>
+            <w:r>
+              <w:t>Delta value is negative</w:t>
+            </w:r>
+          </w:p>
+        </w:tc>
+        <w:tc>
+          <w:tcPr>
+            <w:tcW w:w="0" w:type="auto"/>
+            <w:tcBorders>
+              <w:top w:val="single" w:sz="2" w:space="0" w:color="D9D9E3"/>
+              <w:left w:val="single" w:sz="6" w:space="0" w:color="D9D9E3"/>
+              <w:bottom w:val="single" w:sz="6" w:space="0" w:color="D9D9E3"/>
+              <w:right w:val="single" w:sz="6" w:space="0" w:color="D9D9E3"/>
+            </w:tcBorders>
+            <w:shd w:val="clear" w:color="auto" w:fill="F7F7F8"/>
+            <w:vAlign w:val="bottom"/>
+            <w:hideMark/>
+          </w:tcPr>
+          <w:p>
+            <w:proofErr w:type="spellStart"/>
+            <w:r>
+              <w:rPr>
+                <w:b/>
+                <w:bCs/>
+              </w:rPr>
+              <w:t>testShift_NegativeDelta</w:t>
+            </w:r>
+            <w:proofErr w:type="spellEnd"/>
+          </w:p>
+        </w:tc>
+      </w:tr>
+    </w:tbl>
+    <w:p/>
+    <w:p/>
+    <w:p/>
+    <w:p/>
+    <w:p/>
+    <w:p/>
+    <w:p/>
+    <w:p>
+      <w:r>
+        <w:t>Expand:</w:t>
+      </w:r>
+    </w:p>
+    <w:p>
+      <w:proofErr w:type="spellStart"/>
+      <w:r>
+        <w:t>isNaNrange</w:t>
+      </w:r>
+      <w:proofErr w:type="spellEnd"/>
+      <w:r>
+        <w:t>:</w:t>
+      </w:r>
+    </w:p>
+    <w:p>
+      <w:r>
+        <w:t>scale:</w:t>
+      </w:r>
+    </w:p>
+    <w:tbl>
+      <w:tblPr>
+        <w:tblW w:w="9795" w:type="dxa"/>
+        <w:tblCellSpacing w:w="15" w:type="dxa"/>
+        <w:tblBorders>
+          <w:top w:val="single" w:sz="2" w:space="0" w:color="auto"/>
+          <w:left w:val="single" w:sz="2" w:space="0" w:color="auto"/>
+          <w:bottom w:val="single" w:sz="2" w:space="0" w:color="auto"/>
+          <w:right w:val="single" w:sz="2" w:space="0" w:color="auto"/>
+        </w:tblBorders>
+        <w:shd w:val="clear" w:color="auto" w:fill="F7F7F8"/>
+        <w:tblCellMar>
+          <w:top w:w="15" w:type="dxa"/>
+          <w:left w:w="15" w:type="dxa"/>
+          <w:bottom w:w="15" w:type="dxa"/>
+          <w:right w:w="15" w:type="dxa"/>
+        </w:tblCellMar>
+        <w:tblLook w:val="04A0" w:firstRow="1" w:lastRow="0" w:firstColumn="1" w:lastColumn="0" w:noHBand="0" w:noVBand="1"/>
+      </w:tblPr>
+      <w:tblGrid>
+        <w:gridCol w:w="2872"/>
+        <w:gridCol w:w="6923"/>
+      </w:tblGrid>
+      <w:tr>
+        <w:trPr>
+          <w:tblCellSpacing w:w="15" w:type="dxa"/>
+        </w:trPr>
+        <w:tc>
+          <w:tcPr>
+            <w:tcW w:w="2827" w:type="dxa"/>
+            <w:tcBorders>
+              <w:top w:val="single" w:sz="2" w:space="0" w:color="D9D9E3"/>
+              <w:left w:val="single" w:sz="6" w:space="0" w:color="D9D9E3"/>
+              <w:bottom w:val="single" w:sz="6" w:space="0" w:color="D9D9E3"/>
+              <w:right w:val="single" w:sz="2" w:space="0" w:color="D9D9E3"/>
+            </w:tcBorders>
+            <w:shd w:val="clear" w:color="auto" w:fill="F7F7F8"/>
+            <w:vAlign w:val="bottom"/>
+            <w:hideMark/>
+          </w:tcPr>
+          <w:p>
+            <w:r>
+              <w:t>Base range is null</w:t>
+            </w:r>
+          </w:p>
+        </w:tc>
+        <w:tc>
+          <w:tcPr>
+            <w:tcW w:w="6878" w:type="dxa"/>
+            <w:tcBorders>
+              <w:top w:val="single" w:sz="2" w:space="0" w:color="D9D9E3"/>
+              <w:left w:val="single" w:sz="6" w:space="0" w:color="D9D9E3"/>
+              <w:bottom w:val="single" w:sz="6" w:space="0" w:color="D9D9E3"/>
+              <w:right w:val="single" w:sz="6" w:space="0" w:color="D9D9E3"/>
+            </w:tcBorders>
+            <w:shd w:val="clear" w:color="auto" w:fill="F7F7F8"/>
+            <w:vAlign w:val="bottom"/>
+            <w:hideMark/>
+          </w:tcPr>
+          <w:p>
+            <w:proofErr w:type="spellStart"/>
+            <w:r>
+              <w:rPr>
+                <w:b/>
+                <w:bCs/>
+              </w:rPr>
+              <w:t>testScaleWithNullBase</w:t>
+            </w:r>
+            <w:proofErr w:type="spellEnd"/>
+          </w:p>
+        </w:tc>
+      </w:tr>
+      <w:tr>
+        <w:trPr>
+          <w:tblCellSpacing w:w="15" w:type="dxa"/>
+        </w:trPr>
+        <w:tc>
+          <w:tcPr>
+            <w:tcW w:w="2827" w:type="dxa"/>
+            <w:tcBorders>
+              <w:top w:val="single" w:sz="2" w:space="0" w:color="D9D9E3"/>
+              <w:left w:val="single" w:sz="6" w:space="0" w:color="D9D9E3"/>
+              <w:bottom w:val="single" w:sz="6" w:space="0" w:color="D9D9E3"/>
+              <w:right w:val="single" w:sz="2" w:space="0" w:color="D9D9E3"/>
+            </w:tcBorders>
+            <w:shd w:val="clear" w:color="auto" w:fill="F7F7F8"/>
+            <w:vAlign w:val="bottom"/>
+            <w:hideMark/>
+          </w:tcPr>
+          <w:p>
+            <w:r>
+              <w:t>Scaling factor is negative</w:t>
+            </w:r>
+          </w:p>
+        </w:tc>
+        <w:tc>
+          <w:tcPr>
+            <w:tcW w:w="6878" w:type="dxa"/>
+            <w:tcBorders>
+              <w:top w:val="single" w:sz="2" w:space="0" w:color="D9D9E3"/>
+              <w:left w:val="single" w:sz="6" w:space="0" w:color="D9D9E3"/>
+              <w:bottom w:val="single" w:sz="6" w:space="0" w:color="D9D9E3"/>
+              <w:right w:val="single" w:sz="6" w:space="0" w:color="D9D9E3"/>
+            </w:tcBorders>
+            <w:shd w:val="clear" w:color="auto" w:fill="F7F7F8"/>
+            <w:vAlign w:val="bottom"/>
+            <w:hideMark/>
+          </w:tcPr>
+          <w:p>
+            <w:proofErr w:type="spellStart"/>
+            <w:r>
+              <w:rPr>
+                <w:b/>
+                <w:bCs/>
+              </w:rPr>
+              <w:t>testScaleWithNegativeFactor</w:t>
+            </w:r>
+            <w:proofErr w:type="spellEnd"/>
+          </w:p>
+        </w:tc>
+      </w:tr>
+      <w:tr>
+        <w:trPr>
+          <w:tblCellSpacing w:w="15" w:type="dxa"/>
+        </w:trPr>
+        <w:tc>
+          <w:tcPr>
+            <w:tcW w:w="2827" w:type="dxa"/>
+            <w:tcBorders>
+              <w:top w:val="single" w:sz="2" w:space="0" w:color="D9D9E3"/>
+              <w:left w:val="single" w:sz="6" w:space="0" w:color="D9D9E3"/>
+              <w:bottom w:val="single" w:sz="6" w:space="0" w:color="D9D9E3"/>
+              <w:right w:val="single" w:sz="2" w:space="0" w:color="D9D9E3"/>
+            </w:tcBorders>
+            <w:shd w:val="clear" w:color="auto" w:fill="F7F7F8"/>
+            <w:vAlign w:val="bottom"/>
+            <w:hideMark/>
+          </w:tcPr>
+          <w:p>
+            <w:r>
+              <w:t>Scaling factor is zero</w:t>
+            </w:r>
+          </w:p>
+        </w:tc>
+        <w:tc>
+          <w:tcPr>
+            <w:tcW w:w="6878" w:type="dxa"/>
+            <w:tcBorders>
+              <w:top w:val="single" w:sz="2" w:space="0" w:color="D9D9E3"/>
+              <w:left w:val="single" w:sz="6" w:space="0" w:color="D9D9E3"/>
+              <w:bottom w:val="single" w:sz="6" w:space="0" w:color="D9D9E3"/>
+              <w:right w:val="single" w:sz="6" w:space="0" w:color="D9D9E3"/>
+            </w:tcBorders>
+            <w:shd w:val="clear" w:color="auto" w:fill="F7F7F8"/>
+            <w:vAlign w:val="bottom"/>
+            <w:hideMark/>
+          </w:tcPr>
+          <w:p>
+            <w:proofErr w:type="spellStart"/>
+            <w:r>
+              <w:rPr>
+                <w:b/>
+                <w:bCs/>
+              </w:rPr>
+              <w:t>testScaleWithZeroFactor</w:t>
+            </w:r>
+            <w:proofErr w:type="spellEnd"/>
+          </w:p>
+        </w:tc>
+      </w:tr>
+      <w:tr>
+        <w:trPr>
+          <w:tblCellSpacing w:w="15" w:type="dxa"/>
+        </w:trPr>
+        <w:tc>
+          <w:tcPr>
+            <w:tcW w:w="2827" w:type="dxa"/>
+            <w:tcBorders>
+              <w:top w:val="single" w:sz="2" w:space="0" w:color="D9D9E3"/>
+              <w:left w:val="single" w:sz="6" w:space="0" w:color="D9D9E3"/>
+              <w:bottom w:val="single" w:sz="6" w:space="0" w:color="D9D9E3"/>
+              <w:right w:val="single" w:sz="2" w:space="0" w:color="D9D9E3"/>
+            </w:tcBorders>
+            <w:shd w:val="clear" w:color="auto" w:fill="F7F7F8"/>
+            <w:vAlign w:val="bottom"/>
+            <w:hideMark/>
+          </w:tcPr>
+          <w:p>
+            <w:r>
+              <w:t>Scaling factor is positive</w:t>
+            </w:r>
+          </w:p>
+        </w:tc>
+        <w:tc>
+          <w:tcPr>
+            <w:tcW w:w="6878" w:type="dxa"/>
+            <w:tcBorders>
+              <w:top w:val="single" w:sz="2" w:space="0" w:color="D9D9E3"/>
+              <w:left w:val="single" w:sz="6" w:space="0" w:color="D9D9E3"/>
+              <w:bottom w:val="single" w:sz="6" w:space="0" w:color="D9D9E3"/>
+              <w:right w:val="single" w:sz="6" w:space="0" w:color="D9D9E3"/>
+            </w:tcBorders>
+            <w:shd w:val="clear" w:color="auto" w:fill="F7F7F8"/>
+            <w:vAlign w:val="bottom"/>
+            <w:hideMark/>
+          </w:tcPr>
+          <w:p>
+            <w:proofErr w:type="spellStart"/>
+            <w:r>
+              <w:rPr>
+                <w:b/>
+                <w:bCs/>
+              </w:rPr>
+              <w:t>testScaleWithPositiveFactor</w:t>
+            </w:r>
+            <w:proofErr w:type="spellEnd"/>
+          </w:p>
+        </w:tc>
+      </w:tr>
+      <w:tr>
+        <w:trPr>
+          <w:tblCellSpacing w:w="15" w:type="dxa"/>
+        </w:trPr>
+        <w:tc>
+          <w:tcPr>
+            <w:tcW w:w="2827" w:type="dxa"/>
+            <w:tcBorders>
+              <w:top w:val="single" w:sz="2" w:space="0" w:color="D9D9E3"/>
+              <w:left w:val="single" w:sz="6" w:space="0" w:color="D9D9E3"/>
+              <w:bottom w:val="single" w:sz="6" w:space="0" w:color="D9D9E3"/>
+              <w:right w:val="single" w:sz="2" w:space="0" w:color="D9D9E3"/>
+            </w:tcBorders>
+            <w:shd w:val="clear" w:color="auto" w:fill="F7F7F8"/>
+            <w:vAlign w:val="bottom"/>
+          </w:tcPr>
+          <w:p>
+            <w:r>
+              <w:t>Tests that the range is scaled correctly if the scaling factor is a large positive value.</w:t>
+            </w:r>
+          </w:p>
+        </w:tc>
+        <w:tc>
+          <w:tcPr>
+            <w:tcW w:w="6878" w:type="dxa"/>
+            <w:tcBorders>
+              <w:top w:val="single" w:sz="2" w:space="0" w:color="D9D9E3"/>
+              <w:left w:val="single" w:sz="6" w:space="0" w:color="D9D9E3"/>
+              <w:bottom w:val="single" w:sz="6" w:space="0" w:color="D9D9E3"/>
+              <w:right w:val="single" w:sz="6" w:space="0" w:color="D9D9E3"/>
+            </w:tcBorders>
+            <w:shd w:val="clear" w:color="auto" w:fill="F7F7F8"/>
+            <w:vAlign w:val="bottom"/>
+          </w:tcPr>
+          <w:p>
+            <w:pPr>
+              <w:rPr>
+                <w:b/>
+                <w:bCs/>
+              </w:rPr>
+            </w:pPr>
+            <w:proofErr w:type="spellStart"/>
+            <w:r>
+              <w:rPr>
+                <w:b/>
+                <w:bCs/>
+              </w:rPr>
+              <w:t>testScaleWithLargeFactor</w:t>
+            </w:r>
+            <w:proofErr w:type="spellEnd"/>
+          </w:p>
+          <w:p>
+            <w:pPr>
+              <w:rPr>
+                <w:b/>
+                <w:bCs/>
+              </w:rPr>
+            </w:pPr>
+          </w:p>
+        </w:tc>
+      </w:tr>
+      <w:tr>
+        <w:trPr>
+          <w:tblCellSpacing w:w="15" w:type="dxa"/>
+        </w:trPr>
+        <w:tc>
+          <w:tcPr>
+            <w:tcW w:w="2827" w:type="dxa"/>
+            <w:tcBorders>
+              <w:top w:val="single" w:sz="2" w:space="0" w:color="D9D9E3"/>
+              <w:left w:val="single" w:sz="6" w:space="0" w:color="D9D9E3"/>
+              <w:bottom w:val="single" w:sz="6" w:space="0" w:color="D9D9E3"/>
+              <w:right w:val="single" w:sz="2" w:space="0" w:color="D9D9E3"/>
+            </w:tcBorders>
+            <w:shd w:val="clear" w:color="auto" w:fill="F7F7F8"/>
+            <w:vAlign w:val="bottom"/>
+          </w:tcPr>
+          <w:p>
+            <w:pPr>
+              <w:rPr>
+                <w:b/>
+                <w:bCs/>
+              </w:rPr>
+            </w:pPr>
+            <w:r>
+              <w:t>Tests that the range is scaled correctly if the scaling factor is a small positive value.</w:t>
+            </w:r>
+          </w:p>
+        </w:tc>
+        <w:tc>
+          <w:tcPr>
+            <w:tcW w:w="6878" w:type="dxa"/>
+            <w:tcBorders>
+              <w:top w:val="single" w:sz="2" w:space="0" w:color="D9D9E3"/>
+              <w:left w:val="single" w:sz="6" w:space="0" w:color="D9D9E3"/>
+              <w:bottom w:val="single" w:sz="6" w:space="0" w:color="D9D9E3"/>
+              <w:right w:val="single" w:sz="6" w:space="0" w:color="D9D9E3"/>
+            </w:tcBorders>
+            <w:shd w:val="clear" w:color="auto" w:fill="F7F7F8"/>
+            <w:vAlign w:val="bottom"/>
+          </w:tcPr>
+          <w:p>
+            <w:pPr>
+              <w:rPr>
+                <w:b/>
+                <w:bCs/>
+              </w:rPr>
+            </w:pPr>
+            <w:proofErr w:type="spellStart"/>
+            <w:r>
+              <w:rPr>
+                <w:b/>
+                <w:bCs/>
+              </w:rPr>
+              <w:t>testScaleWithSmallFactor</w:t>
+            </w:r>
+            <w:proofErr w:type="spellEnd"/>
+          </w:p>
+          <w:p/>
+        </w:tc>
+      </w:tr>
+    </w:tbl>
+    <w:p/>
+    <w:p>
+      <w:proofErr w:type="spellStart"/>
+      <w:r>
+        <w:t>combineIgnoringNaN</w:t>
+      </w:r>
+      <w:proofErr w:type="spellEnd"/>
+      <w:r>
+        <w:t>:</w:t>
+      </w:r>
+    </w:p>
+    <w:tbl>
+      <w:tblPr>
+        <w:tblW w:w="9795" w:type="dxa"/>
+        <w:tblCellSpacing w:w="15" w:type="dxa"/>
+        <w:tblBorders>
+          <w:top w:val="single" w:sz="2" w:space="0" w:color="auto"/>
+          <w:left w:val="single" w:sz="2" w:space="0" w:color="auto"/>
+          <w:bottom w:val="single" w:sz="2" w:space="0" w:color="auto"/>
+          <w:right w:val="single" w:sz="2" w:space="0" w:color="auto"/>
+        </w:tblBorders>
+        <w:shd w:val="clear" w:color="auto" w:fill="F7F7F8"/>
+        <w:tblCellMar>
+          <w:top w:w="15" w:type="dxa"/>
+          <w:left w:w="15" w:type="dxa"/>
+          <w:bottom w:w="15" w:type="dxa"/>
+          <w:right w:w="15" w:type="dxa"/>
+        </w:tblCellMar>
+        <w:tblLook w:val="04A0" w:firstRow="1" w:lastRow="0" w:firstColumn="1" w:lastColumn="0" w:noHBand="0" w:noVBand="1"/>
+      </w:tblPr>
+      <w:tblGrid>
+        <w:gridCol w:w="3472"/>
+        <w:gridCol w:w="6323"/>
+      </w:tblGrid>
+      <w:tr>
+        <w:trPr>
+          <w:tblCellSpacing w:w="15" w:type="dxa"/>
+        </w:trPr>
+        <w:tc>
+          <w:tcPr>
+            <w:tcW w:w="0" w:type="auto"/>
+            <w:tcBorders>
+              <w:top w:val="single" w:sz="2" w:space="0" w:color="D9D9E3"/>
+              <w:left w:val="single" w:sz="6" w:space="0" w:color="D9D9E3"/>
+              <w:bottom w:val="single" w:sz="6" w:space="0" w:color="D9D9E3"/>
+              <w:right w:val="single" w:sz="2" w:space="0" w:color="D9D9E3"/>
+            </w:tcBorders>
+            <w:shd w:val="clear" w:color="auto" w:fill="F7F7F8"/>
+            <w:vAlign w:val="bottom"/>
+            <w:hideMark/>
+          </w:tcPr>
+          <w:p>
+            <w:r>
+              <w:t>Both Ranges are Null</w:t>
+            </w:r>
+          </w:p>
+        </w:tc>
+        <w:tc>
+          <w:tcPr>
+            <w:tcW w:w="0" w:type="auto"/>
+            <w:tcBorders>
+              <w:top w:val="single" w:sz="2" w:space="0" w:color="D9D9E3"/>
+              <w:left w:val="single" w:sz="6" w:space="0" w:color="D9D9E3"/>
+              <w:bottom w:val="single" w:sz="6" w:space="0" w:color="D9D9E3"/>
+              <w:right w:val="single" w:sz="6" w:space="0" w:color="D9D9E3"/>
+            </w:tcBorders>
+            <w:shd w:val="clear" w:color="auto" w:fill="F7F7F8"/>
+            <w:vAlign w:val="bottom"/>
+            <w:hideMark/>
+          </w:tcPr>
+          <w:p>
+            <w:proofErr w:type="spellStart"/>
+            <w:proofErr w:type="gramStart"/>
+            <w:r>
+              <w:t>testCombineIgnoringNaNBothRangesNull</w:t>
+            </w:r>
+            <w:proofErr w:type="spellEnd"/>
+            <w:r>
+              <w:t>(</w:t>
+            </w:r>
+            <w:proofErr w:type="gramEnd"/>
+            <w:r>
+              <w:t>)</w:t>
+            </w:r>
+          </w:p>
+        </w:tc>
+      </w:tr>
+      <w:tr>
+        <w:trPr>
+          <w:tblCellSpacing w:w="15" w:type="dxa"/>
+        </w:trPr>
+        <w:tc>
+          <w:tcPr>
+            <w:tcW w:w="0" w:type="auto"/>
+            <w:tcBorders>
+              <w:top w:val="single" w:sz="2" w:space="0" w:color="D9D9E3"/>
+              <w:left w:val="single" w:sz="6" w:space="0" w:color="D9D9E3"/>
+              <w:bottom w:val="single" w:sz="6" w:space="0" w:color="D9D9E3"/>
+              <w:right w:val="single" w:sz="2" w:space="0" w:color="D9D9E3"/>
+            </w:tcBorders>
+            <w:shd w:val="clear" w:color="auto" w:fill="F7F7F8"/>
+            <w:vAlign w:val="bottom"/>
+            <w:hideMark/>
+          </w:tcPr>
+          <w:p>
+            <w:r>
+              <w:lastRenderedPageBreak/>
+              <w:t>Range 1 is Null</w:t>
+            </w:r>
+          </w:p>
+        </w:tc>
+        <w:tc>
+          <w:tcPr>
+            <w:tcW w:w="0" w:type="auto"/>
+            <w:tcBorders>
+              <w:top w:val="single" w:sz="2" w:space="0" w:color="D9D9E3"/>
+              <w:left w:val="single" w:sz="6" w:space="0" w:color="D9D9E3"/>
+              <w:bottom w:val="single" w:sz="6" w:space="0" w:color="D9D9E3"/>
+              <w:right w:val="single" w:sz="6" w:space="0" w:color="D9D9E3"/>
+            </w:tcBorders>
+            <w:shd w:val="clear" w:color="auto" w:fill="F7F7F8"/>
+            <w:vAlign w:val="bottom"/>
+            <w:hideMark/>
+          </w:tcPr>
+          <w:p>
+            <w:r>
+              <w:t>testCombineIgnoringNaNRange1</w:t>
+            </w:r>
+            <w:proofErr w:type="gramStart"/>
+            <w:r>
+              <w:t>Null(</w:t>
+            </w:r>
+            <w:proofErr w:type="gramEnd"/>
+            <w:r>
+              <w:t>)</w:t>
+            </w:r>
+          </w:p>
+        </w:tc>
+      </w:tr>
+      <w:tr>
+        <w:trPr>
+          <w:tblCellSpacing w:w="15" w:type="dxa"/>
+        </w:trPr>
+        <w:tc>
+          <w:tcPr>
+            <w:tcW w:w="0" w:type="auto"/>
+            <w:tcBorders>
+              <w:top w:val="single" w:sz="2" w:space="0" w:color="D9D9E3"/>
+              <w:left w:val="single" w:sz="6" w:space="0" w:color="D9D9E3"/>
+              <w:bottom w:val="single" w:sz="6" w:space="0" w:color="D9D9E3"/>
+              <w:right w:val="single" w:sz="2" w:space="0" w:color="D9D9E3"/>
+            </w:tcBorders>
+            <w:shd w:val="clear" w:color="auto" w:fill="F7F7F8"/>
+            <w:vAlign w:val="bottom"/>
+            <w:hideMark/>
+          </w:tcPr>
+          <w:p>
+            <w:r>
+              <w:t>Range 2 is Null</w:t>
+            </w:r>
+          </w:p>
+        </w:tc>
+        <w:tc>
+          <w:tcPr>
+            <w:tcW w:w="0" w:type="auto"/>
+            <w:tcBorders>
+              <w:top w:val="single" w:sz="2" w:space="0" w:color="D9D9E3"/>
+              <w:left w:val="single" w:sz="6" w:space="0" w:color="D9D9E3"/>
+              <w:bottom w:val="single" w:sz="6" w:space="0" w:color="D9D9E3"/>
+              <w:right w:val="single" w:sz="6" w:space="0" w:color="D9D9E3"/>
+            </w:tcBorders>
+            <w:shd w:val="clear" w:color="auto" w:fill="F7F7F8"/>
+            <w:vAlign w:val="bottom"/>
+            <w:hideMark/>
+          </w:tcPr>
+          <w:p>
+            <w:r>
+              <w:t>testCombineIgnoringNaNRange2</w:t>
+            </w:r>
+            <w:proofErr w:type="gramStart"/>
+            <w:r>
+              <w:t>Null(</w:t>
+            </w:r>
+            <w:proofErr w:type="gramEnd"/>
+            <w:r>
+              <w:t>)</w:t>
+            </w:r>
+          </w:p>
+        </w:tc>
+      </w:tr>
+      <w:tr>
+        <w:trPr>
+          <w:tblCellSpacing w:w="15" w:type="dxa"/>
+        </w:trPr>
+        <w:tc>
+          <w:tcPr>
+            <w:tcW w:w="0" w:type="auto"/>
+            <w:tcBorders>
+              <w:top w:val="single" w:sz="2" w:space="0" w:color="D9D9E3"/>
+              <w:left w:val="single" w:sz="6" w:space="0" w:color="D9D9E3"/>
+              <w:bottom w:val="single" w:sz="6" w:space="0" w:color="D9D9E3"/>
+              <w:right w:val="single" w:sz="2" w:space="0" w:color="D9D9E3"/>
+            </w:tcBorders>
+            <w:shd w:val="clear" w:color="auto" w:fill="F7F7F8"/>
+            <w:vAlign w:val="bottom"/>
+            <w:hideMark/>
+          </w:tcPr>
+          <w:p>
+            <w:r>
+              <w:t xml:space="preserve">No </w:t>
+            </w:r>
+            <w:proofErr w:type="spellStart"/>
+            <w:r>
+              <w:t>NaN</w:t>
+            </w:r>
+            <w:proofErr w:type="spellEnd"/>
+            <w:r>
+              <w:t xml:space="preserve"> Value</w:t>
+            </w:r>
+          </w:p>
+        </w:tc>
+        <w:tc>
+          <w:tcPr>
+            <w:tcW w:w="0" w:type="auto"/>
+            <w:tcBorders>
+              <w:top w:val="single" w:sz="2" w:space="0" w:color="D9D9E3"/>
+              <w:left w:val="single" w:sz="6" w:space="0" w:color="D9D9E3"/>
+              <w:bottom w:val="single" w:sz="6" w:space="0" w:color="D9D9E3"/>
+              <w:right w:val="single" w:sz="6" w:space="0" w:color="D9D9E3"/>
+            </w:tcBorders>
+            <w:shd w:val="clear" w:color="auto" w:fill="F7F7F8"/>
+            <w:vAlign w:val="bottom"/>
+            <w:hideMark/>
+          </w:tcPr>
+          <w:p>
+            <w:proofErr w:type="spellStart"/>
+            <w:proofErr w:type="gramStart"/>
+            <w:r>
+              <w:t>testCombineIgnoringNaNNoNaNValue</w:t>
+            </w:r>
+            <w:proofErr w:type="spellEnd"/>
+            <w:r>
+              <w:t>(</w:t>
+            </w:r>
+            <w:proofErr w:type="gramEnd"/>
+            <w:r>
+              <w:t>)</w:t>
+            </w:r>
+          </w:p>
+        </w:tc>
+      </w:tr>
+      <w:tr>
+        <w:trPr>
+          <w:tblCellSpacing w:w="15" w:type="dxa"/>
+        </w:trPr>
+        <w:tc>
+          <w:tcPr>
+            <w:tcW w:w="0" w:type="auto"/>
+            <w:tcBorders>
+              <w:top w:val="single" w:sz="2" w:space="0" w:color="D9D9E3"/>
+              <w:left w:val="single" w:sz="6" w:space="0" w:color="D9D9E3"/>
+              <w:bottom w:val="single" w:sz="6" w:space="0" w:color="D9D9E3"/>
+              <w:right w:val="single" w:sz="2" w:space="0" w:color="D9D9E3"/>
+            </w:tcBorders>
+            <w:shd w:val="clear" w:color="auto" w:fill="F7F7F8"/>
+            <w:vAlign w:val="bottom"/>
+            <w:hideMark/>
+          </w:tcPr>
+          <w:p>
+            <w:r>
+              <w:t xml:space="preserve">One Range Has </w:t>
+            </w:r>
+            <w:proofErr w:type="spellStart"/>
+            <w:r>
+              <w:t>NaN</w:t>
+            </w:r>
+            <w:proofErr w:type="spellEnd"/>
+            <w:r>
+              <w:t xml:space="preserve"> Value</w:t>
+            </w:r>
+          </w:p>
+        </w:tc>
+        <w:tc>
+          <w:tcPr>
+            <w:tcW w:w="0" w:type="auto"/>
+            <w:tcBorders>
+              <w:top w:val="single" w:sz="2" w:space="0" w:color="D9D9E3"/>
+              <w:left w:val="single" w:sz="6" w:space="0" w:color="D9D9E3"/>
+              <w:bottom w:val="single" w:sz="6" w:space="0" w:color="D9D9E3"/>
+              <w:right w:val="single" w:sz="6" w:space="0" w:color="D9D9E3"/>
+            </w:tcBorders>
+            <w:shd w:val="clear" w:color="auto" w:fill="F7F7F8"/>
+            <w:vAlign w:val="bottom"/>
+            <w:hideMark/>
+          </w:tcPr>
+          <w:p>
+            <w:proofErr w:type="spellStart"/>
+            <w:proofErr w:type="gramStart"/>
+            <w:r>
+              <w:t>testCombineIgnoringNaNOneRangeHasNaNValue</w:t>
+            </w:r>
+            <w:proofErr w:type="spellEnd"/>
+            <w:r>
+              <w:t>(</w:t>
+            </w:r>
+            <w:proofErr w:type="gramEnd"/>
+            <w:r>
+              <w:t>)</w:t>
+            </w:r>
+          </w:p>
+        </w:tc>
+      </w:tr>
+      <w:tr>
+        <w:trPr>
+          <w:tblCellSpacing w:w="15" w:type="dxa"/>
+        </w:trPr>
+        <w:tc>
+          <w:tcPr>
+            <w:tcW w:w="0" w:type="auto"/>
+            <w:tcBorders>
+              <w:top w:val="single" w:sz="2" w:space="0" w:color="D9D9E3"/>
+              <w:left w:val="single" w:sz="6" w:space="0" w:color="D9D9E3"/>
+              <w:bottom w:val="single" w:sz="6" w:space="0" w:color="D9D9E3"/>
+              <w:right w:val="single" w:sz="2" w:space="0" w:color="D9D9E3"/>
+            </w:tcBorders>
+            <w:shd w:val="clear" w:color="auto" w:fill="F7F7F8"/>
+            <w:vAlign w:val="bottom"/>
+            <w:hideMark/>
+          </w:tcPr>
+          <w:p>
+            <w:r>
+              <w:t xml:space="preserve">Both Ranges Have </w:t>
+            </w:r>
+            <w:proofErr w:type="spellStart"/>
+            <w:r>
+              <w:t>NaN</w:t>
+            </w:r>
+            <w:proofErr w:type="spellEnd"/>
+            <w:r>
+              <w:t xml:space="preserve"> Value</w:t>
+            </w:r>
+          </w:p>
+        </w:tc>
+        <w:tc>
+          <w:tcPr>
+            <w:tcW w:w="0" w:type="auto"/>
+            <w:tcBorders>
+              <w:top w:val="single" w:sz="2" w:space="0" w:color="D9D9E3"/>
+              <w:left w:val="single" w:sz="6" w:space="0" w:color="D9D9E3"/>
+              <w:bottom w:val="single" w:sz="6" w:space="0" w:color="D9D9E3"/>
+              <w:right w:val="single" w:sz="6" w:space="0" w:color="D9D9E3"/>
+            </w:tcBorders>
+            <w:shd w:val="clear" w:color="auto" w:fill="F7F7F8"/>
+            <w:vAlign w:val="bottom"/>
+            <w:hideMark/>
+          </w:tcPr>
+          <w:p>
+            <w:proofErr w:type="spellStart"/>
+            <w:proofErr w:type="gramStart"/>
+            <w:r>
+              <w:t>testCombineIgnoringNaNBothRangesHaveNaNValue</w:t>
+            </w:r>
+            <w:proofErr w:type="spellEnd"/>
+            <w:r>
+              <w:t>(</w:t>
+            </w:r>
+            <w:proofErr w:type="gramEnd"/>
+            <w:r>
+              <w:t>)</w:t>
+            </w:r>
+          </w:p>
+        </w:tc>
+      </w:tr>
+    </w:tbl>
+    <w:p/>
+    <w:p/>
+    <w:p/>
+    <w:p/>
+    <w:p/>
+    <w:p/>
+    <w:p>
+      <w:r>
+        <w:t>Intersects:</w:t>
+      </w:r>
+    </w:p>
+    <w:tbl>
+      <w:tblPr>
+        <w:tblW w:w="9795" w:type="dxa"/>
+        <w:tblCellSpacing w:w="15" w:type="dxa"/>
+        <w:tblBorders>
+          <w:top w:val="single" w:sz="2" w:space="0" w:color="auto"/>
+          <w:left w:val="single" w:sz="2" w:space="0" w:color="auto"/>
+          <w:bottom w:val="single" w:sz="2" w:space="0" w:color="auto"/>
+          <w:right w:val="single" w:sz="2" w:space="0" w:color="auto"/>
+        </w:tblBorders>
+        <w:shd w:val="clear" w:color="auto" w:fill="F7F7F8"/>
+        <w:tblCellMar>
+          <w:top w:w="15" w:type="dxa"/>
+          <w:left w:w="15" w:type="dxa"/>
+          <w:bottom w:w="15" w:type="dxa"/>
+          <w:right w:w="15" w:type="dxa"/>
+        </w:tblCellMar>
+        <w:tblLook w:val="04A0" w:firstRow="1" w:lastRow="0" w:firstColumn="1" w:lastColumn="0" w:noHBand="0" w:noVBand="1"/>
+      </w:tblPr>
+      <w:tblGrid>
+        <w:gridCol w:w="4364"/>
+        <w:gridCol w:w="5431"/>
+      </w:tblGrid>
+      <w:tr>
+        <w:trPr>
+          <w:tblCellSpacing w:w="15" w:type="dxa"/>
+        </w:trPr>
+        <w:tc>
+          <w:tcPr>
+            <w:tcW w:w="0" w:type="auto"/>
+            <w:tcBorders>
+              <w:top w:val="single" w:sz="2" w:space="0" w:color="D9D9E3"/>
+              <w:left w:val="single" w:sz="6" w:space="0" w:color="D9D9E3"/>
+              <w:bottom w:val="single" w:sz="6" w:space="0" w:color="D9D9E3"/>
+              <w:right w:val="single" w:sz="2" w:space="0" w:color="D9D9E3"/>
+            </w:tcBorders>
+            <w:shd w:val="clear" w:color="auto" w:fill="F7F7F8"/>
+            <w:vAlign w:val="bottom"/>
+            <w:hideMark/>
+          </w:tcPr>
+          <w:p>
+            <w:r>
+              <w:t>Normal values intersection</w:t>
+            </w:r>
+          </w:p>
+        </w:tc>
+        <w:tc>
+          <w:tcPr>
+            <w:tcW w:w="0" w:type="auto"/>
+            <w:tcBorders>
+              <w:top w:val="single" w:sz="2" w:space="0" w:color="D9D9E3"/>
+              <w:left w:val="single" w:sz="6" w:space="0" w:color="D9D9E3"/>
+              <w:bottom w:val="single" w:sz="6" w:space="0" w:color="D9D9E3"/>
+              <w:right w:val="single" w:sz="6" w:space="0" w:color="D9D9E3"/>
+            </w:tcBorders>
+            <w:shd w:val="clear" w:color="auto" w:fill="F7F7F8"/>
+            <w:vAlign w:val="bottom"/>
+            <w:hideMark/>
+          </w:tcPr>
+          <w:p>
+            <w:proofErr w:type="spellStart"/>
+            <w:r>
+              <w:t>testIntersectsNormal</w:t>
+            </w:r>
+            <w:proofErr w:type="spellEnd"/>
+          </w:p>
+        </w:tc>
+      </w:tr>
+      <w:tr>
+        <w:trPr>
+          <w:tblCellSpacing w:w="15" w:type="dxa"/>
+        </w:trPr>
+        <w:tc>
+          <w:tcPr>
+            <w:tcW w:w="0" w:type="auto"/>
+            <w:tcBorders>
+              <w:top w:val="single" w:sz="2" w:space="0" w:color="D9D9E3"/>
+              <w:left w:val="single" w:sz="6" w:space="0" w:color="D9D9E3"/>
+              <w:bottom w:val="single" w:sz="6" w:space="0" w:color="D9D9E3"/>
+              <w:right w:val="single" w:sz="2" w:space="0" w:color="D9D9E3"/>
+            </w:tcBorders>
+            <w:shd w:val="clear" w:color="auto" w:fill="F7F7F8"/>
+            <w:vAlign w:val="bottom"/>
+            <w:hideMark/>
+          </w:tcPr>
+          <w:p>
+            <w:r>
+              <w:t>No intersection</w:t>
+            </w:r>
+          </w:p>
+        </w:tc>
+        <w:tc>
+          <w:tcPr>
+            <w:tcW w:w="0" w:type="auto"/>
+            <w:tcBorders>
+              <w:top w:val="single" w:sz="2" w:space="0" w:color="D9D9E3"/>
+              <w:left w:val="single" w:sz="6" w:space="0" w:color="D9D9E3"/>
+              <w:bottom w:val="single" w:sz="6" w:space="0" w:color="D9D9E3"/>
+              <w:right w:val="single" w:sz="6" w:space="0" w:color="D9D9E3"/>
+            </w:tcBorders>
+            <w:shd w:val="clear" w:color="auto" w:fill="F7F7F8"/>
+            <w:vAlign w:val="bottom"/>
+            <w:hideMark/>
+          </w:tcPr>
+          <w:p>
+            <w:proofErr w:type="spellStart"/>
+            <w:r>
+              <w:t>testIntersectsNoIntersection</w:t>
+            </w:r>
+            <w:proofErr w:type="spellEnd"/>
+          </w:p>
+        </w:tc>
+      </w:tr>
+      <w:tr>
+        <w:trPr>
+          <w:tblCellSpacing w:w="15" w:type="dxa"/>
+        </w:trPr>
+        <w:tc>
+          <w:tcPr>
+            <w:tcW w:w="0" w:type="auto"/>
+            <w:tcBorders>
+              <w:top w:val="single" w:sz="2" w:space="0" w:color="D9D9E3"/>
+              <w:left w:val="single" w:sz="6" w:space="0" w:color="D9D9E3"/>
+              <w:bottom w:val="single" w:sz="6" w:space="0" w:color="D9D9E3"/>
+              <w:right w:val="single" w:sz="2" w:space="0" w:color="D9D9E3"/>
+            </w:tcBorders>
+            <w:shd w:val="clear" w:color="auto" w:fill="F7F7F8"/>
+            <w:vAlign w:val="bottom"/>
+            <w:hideMark/>
+          </w:tcPr>
+          <w:p>
+            <w:r>
+              <w:t>Null range</w:t>
+            </w:r>
+          </w:p>
+        </w:tc>
+        <w:tc>
+          <w:tcPr>
+            <w:tcW w:w="0" w:type="auto"/>
+            <w:tcBorders>
+              <w:top w:val="single" w:sz="2" w:space="0" w:color="D9D9E3"/>
+              <w:left w:val="single" w:sz="6" w:space="0" w:color="D9D9E3"/>
+              <w:bottom w:val="single" w:sz="6" w:space="0" w:color="D9D9E3"/>
+              <w:right w:val="single" w:sz="6" w:space="0" w:color="D9D9E3"/>
+            </w:tcBorders>
+            <w:shd w:val="clear" w:color="auto" w:fill="F7F7F8"/>
+            <w:vAlign w:val="bottom"/>
+            <w:hideMark/>
+          </w:tcPr>
+          <w:p>
+            <w:proofErr w:type="spellStart"/>
+            <w:r>
+              <w:t>testIntersectsNullRange</w:t>
+            </w:r>
+            <w:proofErr w:type="spellEnd"/>
+          </w:p>
+        </w:tc>
+      </w:tr>
+      <w:tr>
+        <w:trPr>
+          <w:tblCellSpacing w:w="15" w:type="dxa"/>
+        </w:trPr>
+        <w:tc>
+          <w:tcPr>
+            <w:tcW w:w="0" w:type="auto"/>
+            <w:tcBorders>
+              <w:top w:val="single" w:sz="2" w:space="0" w:color="D9D9E3"/>
+              <w:left w:val="single" w:sz="6" w:space="0" w:color="D9D9E3"/>
+              <w:bottom w:val="single" w:sz="6" w:space="0" w:color="D9D9E3"/>
+              <w:right w:val="single" w:sz="2" w:space="0" w:color="D9D9E3"/>
+            </w:tcBorders>
+            <w:shd w:val="clear" w:color="auto" w:fill="F7F7F8"/>
+            <w:vAlign w:val="bottom"/>
+            <w:hideMark/>
+          </w:tcPr>
+          <w:p>
+            <w:r>
+              <w:t xml:space="preserve">Both ranges are </w:t>
+            </w:r>
+            <w:proofErr w:type="spellStart"/>
+            <w:r>
+              <w:t>NaN</w:t>
+            </w:r>
+            <w:proofErr w:type="spellEnd"/>
+          </w:p>
+        </w:tc>
+        <w:tc>
+          <w:tcPr>
+            <w:tcW w:w="0" w:type="auto"/>
+            <w:tcBorders>
+              <w:top w:val="single" w:sz="2" w:space="0" w:color="D9D9E3"/>
+              <w:left w:val="single" w:sz="6" w:space="0" w:color="D9D9E3"/>
+              <w:bottom w:val="single" w:sz="6" w:space="0" w:color="D9D9E3"/>
+              <w:right w:val="single" w:sz="6" w:space="0" w:color="D9D9E3"/>
+            </w:tcBorders>
+            <w:shd w:val="clear" w:color="auto" w:fill="F7F7F8"/>
+            <w:vAlign w:val="bottom"/>
+            <w:hideMark/>
+          </w:tcPr>
+          <w:p>
+            <w:proofErr w:type="spellStart"/>
+            <w:r>
+              <w:t>testIntersectsNanRanges</w:t>
+            </w:r>
+            <w:proofErr w:type="spellEnd"/>
+          </w:p>
+        </w:tc>
+      </w:tr>
+      <w:tr>
+        <w:trPr>
+          <w:tblCellSpacing w:w="15" w:type="dxa"/>
+        </w:trPr>
+        <w:tc>
+          <w:tcPr>
+            <w:tcW w:w="0" w:type="auto"/>
+            <w:tcBorders>
+              <w:top w:val="single" w:sz="2" w:space="0" w:color="D9D9E3"/>
+              <w:left w:val="single" w:sz="6" w:space="0" w:color="D9D9E3"/>
+              <w:bottom w:val="single" w:sz="6" w:space="0" w:color="D9D9E3"/>
+              <w:right w:val="single" w:sz="2" w:space="0" w:color="D9D9E3"/>
+            </w:tcBorders>
+            <w:shd w:val="clear" w:color="auto" w:fill="F7F7F8"/>
+            <w:vAlign w:val="bottom"/>
+            <w:hideMark/>
+          </w:tcPr>
+          <w:p>
+            <w:r>
+              <w:t xml:space="preserve">One range is </w:t>
+            </w:r>
+            <w:proofErr w:type="spellStart"/>
+            <w:r>
+              <w:t>NaN</w:t>
+            </w:r>
+            <w:proofErr w:type="spellEnd"/>
+          </w:p>
+        </w:tc>
+        <w:tc>
+          <w:tcPr>
+            <w:tcW w:w="0" w:type="auto"/>
+            <w:tcBorders>
+              <w:top w:val="single" w:sz="2" w:space="0" w:color="D9D9E3"/>
+              <w:left w:val="single" w:sz="6" w:space="0" w:color="D9D9E3"/>
+              <w:bottom w:val="single" w:sz="6" w:space="0" w:color="D9D9E3"/>
+              <w:right w:val="single" w:sz="6" w:space="0" w:color="D9D9E3"/>
+            </w:tcBorders>
+            <w:shd w:val="clear" w:color="auto" w:fill="F7F7F8"/>
+            <w:vAlign w:val="bottom"/>
+            <w:hideMark/>
+          </w:tcPr>
+          <w:p>
+            <w:proofErr w:type="spellStart"/>
+            <w:r>
+              <w:t>testIntersectsOneNanRange</w:t>
+            </w:r>
+            <w:proofErr w:type="spellEnd"/>
+          </w:p>
+        </w:tc>
+      </w:tr>
+      <w:tr>
+        <w:trPr>
+          <w:tblCellSpacing w:w="15" w:type="dxa"/>
+        </w:trPr>
+        <w:tc>
+          <w:tcPr>
+            <w:tcW w:w="0" w:type="auto"/>
+            <w:tcBorders>
+              <w:top w:val="single" w:sz="2" w:space="0" w:color="D9D9E3"/>
+              <w:left w:val="single" w:sz="6" w:space="0" w:color="D9D9E3"/>
+              <w:bottom w:val="single" w:sz="6" w:space="0" w:color="D9D9E3"/>
+              <w:right w:val="single" w:sz="2" w:space="0" w:color="D9D9E3"/>
+            </w:tcBorders>
+            <w:shd w:val="clear" w:color="auto" w:fill="F7F7F8"/>
+            <w:vAlign w:val="bottom"/>
+            <w:hideMark/>
+          </w:tcPr>
+          <w:p>
+            <w:r>
+              <w:t xml:space="preserve">One range is </w:t>
+            </w:r>
+            <w:proofErr w:type="spellStart"/>
+            <w:r>
+              <w:t>NaN</w:t>
+            </w:r>
+            <w:proofErr w:type="spellEnd"/>
+            <w:r>
+              <w:t>, other normal</w:t>
+            </w:r>
+          </w:p>
+        </w:tc>
+        <w:tc>
+          <w:tcPr>
+            <w:tcW w:w="0" w:type="auto"/>
+            <w:tcBorders>
+              <w:top w:val="single" w:sz="2" w:space="0" w:color="D9D9E3"/>
+              <w:left w:val="single" w:sz="6" w:space="0" w:color="D9D9E3"/>
+              <w:bottom w:val="single" w:sz="6" w:space="0" w:color="D9D9E3"/>
+              <w:right w:val="single" w:sz="6" w:space="0" w:color="D9D9E3"/>
+            </w:tcBorders>
+            <w:shd w:val="clear" w:color="auto" w:fill="F7F7F8"/>
+            <w:vAlign w:val="bottom"/>
+            <w:hideMark/>
+          </w:tcPr>
+          <w:p>
+            <w:proofErr w:type="spellStart"/>
+            <w:r>
+              <w:t>testIntersectsOneNanOneNormalRange</w:t>
+            </w:r>
+            <w:proofErr w:type="spellEnd"/>
+          </w:p>
+        </w:tc>
+      </w:tr>
+    </w:tbl>
+    <w:p/>
     <w:p/>
     <w:p/>
     <w:p/>
@@ -2821,6 +5457,25 @@
     <w:semiHidden/>
     <w:unhideWhenUsed/>
   </w:style>
+  <w:style w:type="table" w:styleId="TableGrid">
+    <w:name w:val="Table Grid"/>
+    <w:basedOn w:val="TableNormal"/>
+    <w:uiPriority w:val="39"/>
+    <w:rsid w:val="00CB31EB"/>
+    <w:pPr>
+      <w:spacing w:after="0" w:line="240" w:lineRule="auto"/>
+    </w:pPr>
+    <w:tblPr>
+      <w:tblBorders>
+        <w:top w:val="single" w:sz="4" w:space="0" w:color="auto"/>
+        <w:left w:val="single" w:sz="4" w:space="0" w:color="auto"/>
+        <w:bottom w:val="single" w:sz="4" w:space="0" w:color="auto"/>
+        <w:right w:val="single" w:sz="4" w:space="0" w:color="auto"/>
+        <w:insideH w:val="single" w:sz="4" w:space="0" w:color="auto"/>
+        <w:insideV w:val="single" w:sz="4" w:space="0" w:color="auto"/>
+      </w:tblBorders>
+    </w:tblPr>
+  </w:style>
 </w:styles>
 </file>
 

</xml_diff>